<commit_message>
Docs: Low fidelity prototipi
</commit_message>
<xml_diff>
--- a/HCI-PLCWebsite.docx
+++ b/HCI-PLCWebsite.docx
@@ -4,6 +4,7 @@
   <w:body>
     <w:p>
       <w:pPr>
+        <w:spacing w:line="360" w:lineRule="auto"/>
         <w:jc w:val="center"/>
         <w:rPr>
           <w:b/>
@@ -24,6 +25,7 @@
     </w:p>
     <w:p>
       <w:pPr>
+        <w:spacing w:line="360" w:lineRule="auto"/>
         <w:jc w:val="center"/>
         <w:rPr>
           <w:b/>
@@ -44,32 +46,30 @@
     </w:p>
     <w:p>
       <w:pPr>
-        <w:jc w:val="center"/>
-      </w:pPr>
-    </w:p>
-    <w:p>
-      <w:pPr>
-        <w:jc w:val="center"/>
-      </w:pPr>
-    </w:p>
-    <w:p/>
-    <w:p>
-      <w:pPr>
-        <w:jc w:val="center"/>
-      </w:pPr>
-    </w:p>
-    <w:p>
-      <w:pPr>
-        <w:jc w:val="center"/>
-      </w:pPr>
-    </w:p>
-    <w:p>
-      <w:pPr>
-        <w:jc w:val="center"/>
-      </w:pPr>
-    </w:p>
-    <w:p>
-      <w:pPr>
+        <w:spacing w:line="360" w:lineRule="auto"/>
+        <w:jc w:val="center"/>
+      </w:pPr>
+    </w:p>
+    <w:p>
+      <w:pPr>
+        <w:spacing w:line="360" w:lineRule="auto"/>
+      </w:pPr>
+    </w:p>
+    <w:p>
+      <w:pPr>
+        <w:spacing w:line="360" w:lineRule="auto"/>
+        <w:jc w:val="center"/>
+      </w:pPr>
+    </w:p>
+    <w:p>
+      <w:pPr>
+        <w:spacing w:line="360" w:lineRule="auto"/>
+        <w:jc w:val="center"/>
+      </w:pPr>
+    </w:p>
+    <w:p>
+      <w:pPr>
+        <w:spacing w:line="360" w:lineRule="auto"/>
         <w:jc w:val="center"/>
         <w:rPr>
           <w:sz w:val="40"/>
@@ -86,6 +86,7 @@
     </w:p>
     <w:p>
       <w:pPr>
+        <w:spacing w:line="360" w:lineRule="auto"/>
         <w:jc w:val="center"/>
         <w:rPr>
           <w:sz w:val="40"/>
@@ -102,12 +103,13 @@
     </w:p>
     <w:p>
       <w:pPr>
-        <w:jc w:val="center"/>
-      </w:pPr>
-    </w:p>
-    <w:p>
-      <w:pPr>
-        <w:jc w:val="center"/>
+        <w:spacing w:line="360" w:lineRule="auto"/>
+        <w:jc w:val="center"/>
+      </w:pPr>
+    </w:p>
+    <w:p>
+      <w:pPr>
+        <w:spacing w:line="360" w:lineRule="auto"/>
         <w:rPr>
           <w:sz w:val="32"/>
           <w:szCs w:val="32"/>
@@ -116,6 +118,7 @@
     </w:p>
     <w:p>
       <w:pPr>
+        <w:spacing w:line="360" w:lineRule="auto"/>
         <w:jc w:val="center"/>
         <w:rPr>
           <w:sz w:val="32"/>
@@ -125,6 +128,8 @@
     </w:p>
     <w:p>
       <w:pPr>
+        <w:spacing w:line="360" w:lineRule="auto"/>
+        <w:jc w:val="center"/>
         <w:rPr>
           <w:sz w:val="32"/>
           <w:szCs w:val="32"/>
@@ -133,6 +138,8 @@
     </w:p>
     <w:p>
       <w:pPr>
+        <w:spacing w:line="360" w:lineRule="auto"/>
+        <w:jc w:val="center"/>
         <w:rPr>
           <w:sz w:val="32"/>
           <w:szCs w:val="32"/>
@@ -141,6 +148,7 @@
     </w:p>
     <w:p>
       <w:pPr>
+        <w:spacing w:line="360" w:lineRule="auto"/>
         <w:jc w:val="center"/>
         <w:rPr>
           <w:sz w:val="32"/>
@@ -150,6 +158,7 @@
     </w:p>
     <w:p>
       <w:pPr>
+        <w:spacing w:line="360" w:lineRule="auto"/>
         <w:jc w:val="center"/>
         <w:rPr>
           <w:sz w:val="32"/>
@@ -159,7 +168,7 @@
     </w:p>
     <w:p>
       <w:pPr>
-        <w:jc w:val="center"/>
+        <w:spacing w:line="360" w:lineRule="auto"/>
         <w:rPr>
           <w:sz w:val="32"/>
           <w:szCs w:val="32"/>
@@ -168,23 +177,7 @@
     </w:p>
     <w:p>
       <w:pPr>
-        <w:jc w:val="center"/>
-        <w:rPr>
-          <w:sz w:val="32"/>
-          <w:szCs w:val="32"/>
-        </w:rPr>
-      </w:pPr>
-    </w:p>
-    <w:p>
-      <w:pPr>
-        <w:rPr>
-          <w:sz w:val="32"/>
-          <w:szCs w:val="32"/>
-        </w:rPr>
-      </w:pPr>
-    </w:p>
-    <w:p>
-      <w:pPr>
+        <w:spacing w:line="360" w:lineRule="auto"/>
         <w:rPr>
           <w:sz w:val="28"/>
           <w:szCs w:val="28"/>
@@ -210,23 +203,7 @@
     </w:p>
     <w:p>
       <w:pPr>
-        <w:rPr>
-          <w:sz w:val="32"/>
-          <w:szCs w:val="32"/>
-        </w:rPr>
-      </w:pPr>
-    </w:p>
-    <w:p>
-      <w:pPr>
-        <w:jc w:val="center"/>
-        <w:rPr>
-          <w:sz w:val="32"/>
-          <w:szCs w:val="32"/>
-        </w:rPr>
-      </w:pPr>
-    </w:p>
-    <w:p>
-      <w:pPr>
+        <w:spacing w:line="360" w:lineRule="auto"/>
         <w:jc w:val="center"/>
         <w:rPr>
           <w:sz w:val="28"/>
@@ -250,6 +227,11 @@
     </w:p>
     <w:sdt>
       <w:sdtPr>
+        <w:rPr>
+          <w:rFonts w:asciiTheme="minorHAnsi" w:eastAsiaTheme="minorEastAsia" w:hAnsiTheme="minorHAnsi" w:cstheme="minorBidi"/>
+          <w:sz w:val="22"/>
+          <w:szCs w:val="22"/>
+        </w:rPr>
         <w:id w:val="1895856064"/>
         <w:docPartObj>
           <w:docPartGallery w:val="Table of Contents"/>
@@ -258,17 +240,15 @@
       </w:sdtPr>
       <w:sdtEndPr>
         <w:rPr>
-          <w:rFonts w:asciiTheme="minorHAnsi" w:eastAsiaTheme="minorEastAsia" w:hAnsiTheme="minorHAnsi" w:cstheme="minorBidi"/>
           <w:b/>
           <w:bCs/>
-          <w:sz w:val="22"/>
-          <w:szCs w:val="22"/>
         </w:rPr>
       </w:sdtEndPr>
       <w:sdtContent>
         <w:p>
           <w:pPr>
             <w:pStyle w:val="TOCNaslov"/>
+            <w:spacing w:line="360" w:lineRule="auto"/>
           </w:pPr>
           <w:r>
             <w:t>Sadržaj</w:t>
@@ -281,6 +261,7 @@
               <w:tab w:val="left" w:pos="440"/>
               <w:tab w:val="right" w:leader="dot" w:pos="9062"/>
             </w:tabs>
+            <w:spacing w:line="360" w:lineRule="auto"/>
             <w:rPr>
               <w:noProof/>
             </w:rPr>
@@ -366,6 +347,9 @@
           </w:hyperlink>
         </w:p>
         <w:p>
+          <w:pPr>
+            <w:spacing w:line="360" w:lineRule="auto"/>
+          </w:pPr>
           <w:r>
             <w:rPr>
               <w:b/>
@@ -378,6 +362,7 @@
     </w:sdt>
     <w:p>
       <w:pPr>
+        <w:spacing w:line="360" w:lineRule="auto"/>
         <w:rPr>
           <w:sz w:val="28"/>
           <w:szCs w:val="28"/>
@@ -390,47 +375,654 @@
         </w:rPr>
         <w:br w:type="page"/>
       </w:r>
-      <w:bookmarkStart w:id="0" w:name="_GoBack"/>
-      <w:bookmarkEnd w:id="0"/>
     </w:p>
     <w:p>
       <w:pPr>
         <w:pStyle w:val="Naslov1"/>
         <w:spacing w:line="360" w:lineRule="auto"/>
       </w:pPr>
-      <w:bookmarkStart w:id="1" w:name="_Toc21892169"/>
+      <w:bookmarkStart w:id="0" w:name="_Toc21892169"/>
       <w:r>
         <w:lastRenderedPageBreak/>
         <w:t>Uvod</w:t>
       </w:r>
+      <w:bookmarkEnd w:id="0"/>
+    </w:p>
+    <w:p>
+      <w:pPr>
+        <w:spacing w:line="360" w:lineRule="auto"/>
+      </w:pPr>
+      <w:r>
+        <w:t>„Pepper Lovers Community“ je zajednica entuzijasta za ljute papričice, pokrenuta od strane popularnog uzgajivača i ličnosti na Youtube platformi Khang Starr-a na platformi Google+, kasnije preseljena na Facebook i proširena na razne platforme poput Reddit-a i Discord-a.</w:t>
+      </w:r>
+    </w:p>
+    <w:p>
+      <w:pPr>
+        <w:spacing w:line="360" w:lineRule="auto"/>
+      </w:pPr>
+      <w:r>
+        <w:t>Cilj ovog projekta je napraviti web stranicu koja bi izdvojila tu zajednicu na vlastitu platformu (Web stranicu) i smanjila raspršenost članova po različitim platformama, te pritom olakšala dijeljenje sadržaja, razmjene sjemenki, recepata i sreće(u teoriji).</w:t>
+      </w:r>
+    </w:p>
+    <w:p>
+      <w:pPr>
+        <w:spacing w:line="360" w:lineRule="auto"/>
+      </w:pPr>
+      <w:r>
+        <w:t>Budući da je zadatak napraviti samo front-end web stranice, i bez pretjeranog znanja o web tehnologijama, ovo rješenje može služiti samo kao konceptualno.</w:t>
+      </w:r>
+    </w:p>
+    <w:p>
+      <w:pPr>
+        <w:spacing w:line="360" w:lineRule="auto"/>
+        <w:rPr>
+          <w:rFonts w:asciiTheme="majorHAnsi" w:eastAsiaTheme="majorEastAsia" w:hAnsiTheme="majorHAnsi" w:cstheme="majorBidi"/>
+          <w:sz w:val="32"/>
+          <w:szCs w:val="32"/>
+        </w:rPr>
+      </w:pPr>
+      <w:r>
+        <w:br w:type="page"/>
+      </w:r>
+    </w:p>
+    <w:p>
+      <w:pPr>
+        <w:pStyle w:val="Naslov1"/>
+        <w:spacing w:line="360" w:lineRule="auto"/>
+      </w:pPr>
+      <w:r>
+        <w:lastRenderedPageBreak/>
+        <w:t>Low Fidelity Prototype</w:t>
+      </w:r>
+    </w:p>
+    <w:p>
+      <w:pPr>
+        <w:keepNext/>
+        <w:spacing w:line="360" w:lineRule="auto"/>
+        <w:jc w:val="center"/>
+      </w:pPr>
+      <w:r>
+        <w:rPr>
+          <w:noProof/>
+        </w:rPr>
+        <w:drawing>
+          <wp:inline distT="0" distB="0" distL="0" distR="0" wp14:anchorId="3F2B2583" wp14:editId="769CB7C2">
+            <wp:extent cx="5747385" cy="4441190"/>
+            <wp:effectExtent l="0" t="0" r="5715" b="0"/>
+            <wp:docPr id="2" name="Slika 2"/>
+            <wp:cNvGraphicFramePr>
+              <a:graphicFrameLocks xmlns:a="http://schemas.openxmlformats.org/drawingml/2006/main" noChangeAspect="1"/>
+            </wp:cNvGraphicFramePr>
+            <a:graphic xmlns:a="http://schemas.openxmlformats.org/drawingml/2006/main">
+              <a:graphicData uri="http://schemas.openxmlformats.org/drawingml/2006/picture">
+                <pic:pic xmlns:pic="http://schemas.openxmlformats.org/drawingml/2006/picture">
+                  <pic:nvPicPr>
+                    <pic:cNvPr id="0" name="Picture 2"/>
+                    <pic:cNvPicPr>
+                      <a:picLocks noChangeAspect="1" noChangeArrowheads="1"/>
+                    </pic:cNvPicPr>
+                  </pic:nvPicPr>
+                  <pic:blipFill>
+                    <a:blip r:embed="rId9" cstate="print">
+                      <a:extLst>
+                        <a:ext uri="{28A0092B-C50C-407E-A947-70E740481C1C}">
+                          <a14:useLocalDpi xmlns:a14="http://schemas.microsoft.com/office/drawing/2010/main" val="0"/>
+                        </a:ext>
+                      </a:extLst>
+                    </a:blip>
+                    <a:srcRect/>
+                    <a:stretch>
+                      <a:fillRect/>
+                    </a:stretch>
+                  </pic:blipFill>
+                  <pic:spPr bwMode="auto">
+                    <a:xfrm>
+                      <a:off x="0" y="0"/>
+                      <a:ext cx="5747385" cy="4441190"/>
+                    </a:xfrm>
+                    <a:prstGeom prst="rect">
+                      <a:avLst/>
+                    </a:prstGeom>
+                    <a:noFill/>
+                    <a:ln>
+                      <a:noFill/>
+                    </a:ln>
+                  </pic:spPr>
+                </pic:pic>
+              </a:graphicData>
+            </a:graphic>
+          </wp:inline>
+        </w:drawing>
+      </w:r>
+    </w:p>
+    <w:p>
+      <w:pPr>
+        <w:pStyle w:val="Opisslike"/>
+        <w:jc w:val="center"/>
+      </w:pPr>
+      <w:r>
+        <w:t xml:space="preserve">Slika </w:t>
+      </w:r>
+      <w:fldSimple w:instr=" STYLEREF 1 \s ">
+        <w:r>
+          <w:rPr>
+            <w:noProof/>
+          </w:rPr>
+          <w:t>2</w:t>
+        </w:r>
+      </w:fldSimple>
+      <w:r>
+        <w:t>.</w:t>
+      </w:r>
+      <w:fldSimple w:instr=" SEQ Slika \* ARABIC \s 1 ">
+        <w:r>
+          <w:rPr>
+            <w:noProof/>
+          </w:rPr>
+          <w:t>1</w:t>
+        </w:r>
+      </w:fldSimple>
+      <w:r>
+        <w:t xml:space="preserve"> Low fidelity prototipi Home stranice u Desktop i Mobile prikazu</w:t>
+      </w:r>
+    </w:p>
+    <w:p>
+      <w:pPr>
+        <w:keepNext/>
+        <w:jc w:val="center"/>
+      </w:pPr>
+      <w:r>
+        <w:rPr>
+          <w:noProof/>
+        </w:rPr>
+        <w:lastRenderedPageBreak/>
+        <w:drawing>
+          <wp:inline distT="0" distB="0" distL="0" distR="0" wp14:anchorId="3D0F022B" wp14:editId="5A715A55">
+            <wp:extent cx="5759450" cy="4013835"/>
+            <wp:effectExtent l="0" t="0" r="0" b="5715"/>
+            <wp:docPr id="3" name="Slika 3"/>
+            <wp:cNvGraphicFramePr>
+              <a:graphicFrameLocks xmlns:a="http://schemas.openxmlformats.org/drawingml/2006/main" noChangeAspect="1"/>
+            </wp:cNvGraphicFramePr>
+            <a:graphic xmlns:a="http://schemas.openxmlformats.org/drawingml/2006/main">
+              <a:graphicData uri="http://schemas.openxmlformats.org/drawingml/2006/picture">
+                <pic:pic xmlns:pic="http://schemas.openxmlformats.org/drawingml/2006/picture">
+                  <pic:nvPicPr>
+                    <pic:cNvPr id="0" name="Picture 3"/>
+                    <pic:cNvPicPr>
+                      <a:picLocks noChangeAspect="1" noChangeArrowheads="1"/>
+                    </pic:cNvPicPr>
+                  </pic:nvPicPr>
+                  <pic:blipFill>
+                    <a:blip r:embed="rId10" cstate="print">
+                      <a:extLst>
+                        <a:ext uri="{28A0092B-C50C-407E-A947-70E740481C1C}">
+                          <a14:useLocalDpi xmlns:a14="http://schemas.microsoft.com/office/drawing/2010/main" val="0"/>
+                        </a:ext>
+                      </a:extLst>
+                    </a:blip>
+                    <a:srcRect/>
+                    <a:stretch>
+                      <a:fillRect/>
+                    </a:stretch>
+                  </pic:blipFill>
+                  <pic:spPr bwMode="auto">
+                    <a:xfrm>
+                      <a:off x="0" y="0"/>
+                      <a:ext cx="5759450" cy="4013835"/>
+                    </a:xfrm>
+                    <a:prstGeom prst="rect">
+                      <a:avLst/>
+                    </a:prstGeom>
+                    <a:noFill/>
+                    <a:ln>
+                      <a:noFill/>
+                    </a:ln>
+                  </pic:spPr>
+                </pic:pic>
+              </a:graphicData>
+            </a:graphic>
+          </wp:inline>
+        </w:drawing>
+      </w:r>
+    </w:p>
+    <w:p>
+      <w:pPr>
+        <w:pStyle w:val="Opisslike"/>
+        <w:jc w:val="center"/>
+      </w:pPr>
+      <w:r>
+        <w:t xml:space="preserve">Slika </w:t>
+      </w:r>
+      <w:fldSimple w:instr=" STYLEREF 1 \s ">
+        <w:r>
+          <w:rPr>
+            <w:noProof/>
+          </w:rPr>
+          <w:t>2</w:t>
+        </w:r>
+      </w:fldSimple>
+      <w:r>
+        <w:t>.</w:t>
+      </w:r>
+      <w:fldSimple w:instr=" SEQ Slika \* ARABIC \s 1 ">
+        <w:r>
+          <w:rPr>
+            <w:noProof/>
+          </w:rPr>
+          <w:t>2</w:t>
+        </w:r>
+      </w:fldSimple>
+      <w:r>
+        <w:t xml:space="preserve"> </w:t>
+      </w:r>
+      <w:r>
+        <w:t xml:space="preserve">Low fidelity prototipi </w:t>
+      </w:r>
+      <w:r>
+        <w:t xml:space="preserve">Posts </w:t>
+      </w:r>
+      <w:r>
+        <w:t xml:space="preserve"> stranice u Desktop i Mobile prikazu</w:t>
+      </w:r>
+    </w:p>
+    <w:p>
+      <w:pPr>
+        <w:keepNext/>
+        <w:jc w:val="center"/>
+      </w:pPr>
+      <w:r>
+        <w:rPr>
+          <w:noProof/>
+        </w:rPr>
+        <w:drawing>
+          <wp:inline distT="0" distB="0" distL="0" distR="0" wp14:anchorId="580458AC" wp14:editId="646F1C94">
+            <wp:extent cx="5747385" cy="3609975"/>
+            <wp:effectExtent l="0" t="0" r="5715" b="9525"/>
+            <wp:docPr id="4" name="Slika 4"/>
+            <wp:cNvGraphicFramePr>
+              <a:graphicFrameLocks xmlns:a="http://schemas.openxmlformats.org/drawingml/2006/main" noChangeAspect="1"/>
+            </wp:cNvGraphicFramePr>
+            <a:graphic xmlns:a="http://schemas.openxmlformats.org/drawingml/2006/main">
+              <a:graphicData uri="http://schemas.openxmlformats.org/drawingml/2006/picture">
+                <pic:pic xmlns:pic="http://schemas.openxmlformats.org/drawingml/2006/picture">
+                  <pic:nvPicPr>
+                    <pic:cNvPr id="0" name="Picture 4"/>
+                    <pic:cNvPicPr>
+                      <a:picLocks noChangeAspect="1" noChangeArrowheads="1"/>
+                    </pic:cNvPicPr>
+                  </pic:nvPicPr>
+                  <pic:blipFill>
+                    <a:blip r:embed="rId11" cstate="print">
+                      <a:extLst>
+                        <a:ext uri="{28A0092B-C50C-407E-A947-70E740481C1C}">
+                          <a14:useLocalDpi xmlns:a14="http://schemas.microsoft.com/office/drawing/2010/main" val="0"/>
+                        </a:ext>
+                      </a:extLst>
+                    </a:blip>
+                    <a:srcRect/>
+                    <a:stretch>
+                      <a:fillRect/>
+                    </a:stretch>
+                  </pic:blipFill>
+                  <pic:spPr bwMode="auto">
+                    <a:xfrm>
+                      <a:off x="0" y="0"/>
+                      <a:ext cx="5747385" cy="3609975"/>
+                    </a:xfrm>
+                    <a:prstGeom prst="rect">
+                      <a:avLst/>
+                    </a:prstGeom>
+                    <a:noFill/>
+                    <a:ln>
+                      <a:noFill/>
+                    </a:ln>
+                  </pic:spPr>
+                </pic:pic>
+              </a:graphicData>
+            </a:graphic>
+          </wp:inline>
+        </w:drawing>
+      </w:r>
+    </w:p>
+    <w:p>
+      <w:pPr>
+        <w:pStyle w:val="Opisslike"/>
+        <w:jc w:val="center"/>
+      </w:pPr>
+      <w:r>
+        <w:t xml:space="preserve">Slika </w:t>
+      </w:r>
+      <w:fldSimple w:instr=" STYLEREF 1 \s ">
+        <w:r>
+          <w:rPr>
+            <w:noProof/>
+          </w:rPr>
+          <w:t>2</w:t>
+        </w:r>
+      </w:fldSimple>
+      <w:r>
+        <w:t>.</w:t>
+      </w:r>
+      <w:fldSimple w:instr=" SEQ Slika \* ARABIC \s 1 ">
+        <w:r>
+          <w:rPr>
+            <w:noProof/>
+          </w:rPr>
+          <w:t>3</w:t>
+        </w:r>
+      </w:fldSimple>
+      <w:r>
+        <w:t xml:space="preserve"> </w:t>
+      </w:r>
+      <w:r>
+        <w:t>Low fidelity prototipi Posts  stranice u Desktop i Mobile prikazu</w:t>
+      </w:r>
+    </w:p>
+    <w:p>
+      <w:pPr>
+        <w:keepNext/>
+        <w:jc w:val="center"/>
+      </w:pPr>
+      <w:r>
+        <w:rPr>
+          <w:noProof/>
+        </w:rPr>
+        <w:lastRenderedPageBreak/>
+        <w:drawing>
+          <wp:inline distT="0" distB="0" distL="0" distR="0" wp14:anchorId="66A4D7DF" wp14:editId="28757249">
+            <wp:extent cx="5759450" cy="4453255"/>
+            <wp:effectExtent l="0" t="0" r="0" b="4445"/>
+            <wp:docPr id="5" name="Slika 5"/>
+            <wp:cNvGraphicFramePr>
+              <a:graphicFrameLocks xmlns:a="http://schemas.openxmlformats.org/drawingml/2006/main" noChangeAspect="1"/>
+            </wp:cNvGraphicFramePr>
+            <a:graphic xmlns:a="http://schemas.openxmlformats.org/drawingml/2006/main">
+              <a:graphicData uri="http://schemas.openxmlformats.org/drawingml/2006/picture">
+                <pic:pic xmlns:pic="http://schemas.openxmlformats.org/drawingml/2006/picture">
+                  <pic:nvPicPr>
+                    <pic:cNvPr id="0" name="Picture 5"/>
+                    <pic:cNvPicPr>
+                      <a:picLocks noChangeAspect="1" noChangeArrowheads="1"/>
+                    </pic:cNvPicPr>
+                  </pic:nvPicPr>
+                  <pic:blipFill>
+                    <a:blip r:embed="rId12" cstate="print">
+                      <a:extLst>
+                        <a:ext uri="{28A0092B-C50C-407E-A947-70E740481C1C}">
+                          <a14:useLocalDpi xmlns:a14="http://schemas.microsoft.com/office/drawing/2010/main" val="0"/>
+                        </a:ext>
+                      </a:extLst>
+                    </a:blip>
+                    <a:srcRect/>
+                    <a:stretch>
+                      <a:fillRect/>
+                    </a:stretch>
+                  </pic:blipFill>
+                  <pic:spPr bwMode="auto">
+                    <a:xfrm>
+                      <a:off x="0" y="0"/>
+                      <a:ext cx="5759450" cy="4453255"/>
+                    </a:xfrm>
+                    <a:prstGeom prst="rect">
+                      <a:avLst/>
+                    </a:prstGeom>
+                    <a:noFill/>
+                    <a:ln>
+                      <a:noFill/>
+                    </a:ln>
+                  </pic:spPr>
+                </pic:pic>
+              </a:graphicData>
+            </a:graphic>
+          </wp:inline>
+        </w:drawing>
+      </w:r>
+    </w:p>
+    <w:p>
+      <w:pPr>
+        <w:pStyle w:val="Opisslike"/>
+        <w:jc w:val="center"/>
+      </w:pPr>
+      <w:r>
+        <w:t xml:space="preserve">Slika </w:t>
+      </w:r>
+      <w:fldSimple w:instr=" STYLEREF 1 \s ">
+        <w:r>
+          <w:rPr>
+            <w:noProof/>
+          </w:rPr>
+          <w:t>2</w:t>
+        </w:r>
+      </w:fldSimple>
+      <w:r>
+        <w:t>.</w:t>
+      </w:r>
+      <w:fldSimple w:instr=" SEQ Slika \* ARABIC \s 1 ">
+        <w:r>
+          <w:rPr>
+            <w:noProof/>
+          </w:rPr>
+          <w:t>4</w:t>
+        </w:r>
+      </w:fldSimple>
+      <w:r>
+        <w:t xml:space="preserve"> </w:t>
+      </w:r>
+      <w:r>
+        <w:t xml:space="preserve">Low fidelity prototipi </w:t>
+      </w:r>
+      <w:r>
+        <w:t>Market</w:t>
+      </w:r>
+      <w:r>
+        <w:t xml:space="preserve">  stranice u Desktop i Mobile prikazu</w:t>
+      </w:r>
+    </w:p>
+    <w:p>
+      <w:pPr>
+        <w:keepNext/>
+        <w:jc w:val="center"/>
+      </w:pPr>
+      <w:r>
+        <w:rPr>
+          <w:noProof/>
+        </w:rPr>
+        <w:lastRenderedPageBreak/>
+        <w:drawing>
+          <wp:inline distT="0" distB="0" distL="0" distR="0" wp14:anchorId="50FF5129" wp14:editId="1745D46C">
+            <wp:extent cx="5759450" cy="4453255"/>
+            <wp:effectExtent l="0" t="0" r="0" b="4445"/>
+            <wp:docPr id="6" name="Slika 6"/>
+            <wp:cNvGraphicFramePr>
+              <a:graphicFrameLocks xmlns:a="http://schemas.openxmlformats.org/drawingml/2006/main" noChangeAspect="1"/>
+            </wp:cNvGraphicFramePr>
+            <a:graphic xmlns:a="http://schemas.openxmlformats.org/drawingml/2006/main">
+              <a:graphicData uri="http://schemas.openxmlformats.org/drawingml/2006/picture">
+                <pic:pic xmlns:pic="http://schemas.openxmlformats.org/drawingml/2006/picture">
+                  <pic:nvPicPr>
+                    <pic:cNvPr id="0" name="Picture 6"/>
+                    <pic:cNvPicPr>
+                      <a:picLocks noChangeAspect="1" noChangeArrowheads="1"/>
+                    </pic:cNvPicPr>
+                  </pic:nvPicPr>
+                  <pic:blipFill>
+                    <a:blip r:embed="rId13" cstate="print">
+                      <a:extLst>
+                        <a:ext uri="{28A0092B-C50C-407E-A947-70E740481C1C}">
+                          <a14:useLocalDpi xmlns:a14="http://schemas.microsoft.com/office/drawing/2010/main" val="0"/>
+                        </a:ext>
+                      </a:extLst>
+                    </a:blip>
+                    <a:srcRect/>
+                    <a:stretch>
+                      <a:fillRect/>
+                    </a:stretch>
+                  </pic:blipFill>
+                  <pic:spPr bwMode="auto">
+                    <a:xfrm>
+                      <a:off x="0" y="0"/>
+                      <a:ext cx="5759450" cy="4453255"/>
+                    </a:xfrm>
+                    <a:prstGeom prst="rect">
+                      <a:avLst/>
+                    </a:prstGeom>
+                    <a:noFill/>
+                    <a:ln>
+                      <a:noFill/>
+                    </a:ln>
+                  </pic:spPr>
+                </pic:pic>
+              </a:graphicData>
+            </a:graphic>
+          </wp:inline>
+        </w:drawing>
+      </w:r>
+    </w:p>
+    <w:p>
+      <w:pPr>
+        <w:pStyle w:val="Opisslike"/>
+        <w:jc w:val="center"/>
+      </w:pPr>
+      <w:r>
+        <w:t xml:space="preserve">Slika </w:t>
+      </w:r>
+      <w:fldSimple w:instr=" STYLEREF 1 \s ">
+        <w:r>
+          <w:rPr>
+            <w:noProof/>
+          </w:rPr>
+          <w:t>2</w:t>
+        </w:r>
+      </w:fldSimple>
+      <w:r>
+        <w:t>.</w:t>
+      </w:r>
+      <w:fldSimple w:instr=" SEQ Slika \* ARABIC \s 1 ">
+        <w:r>
+          <w:rPr>
+            <w:noProof/>
+          </w:rPr>
+          <w:t>5</w:t>
+        </w:r>
+      </w:fldSimple>
+      <w:r>
+        <w:t xml:space="preserve"> </w:t>
+      </w:r>
+      <w:r>
+        <w:t xml:space="preserve">Low fidelity prototipi </w:t>
+      </w:r>
+      <w:r>
+        <w:t>Login</w:t>
+      </w:r>
+      <w:r>
+        <w:t xml:space="preserve">  stranice u Desktop i Mobile prikazu</w:t>
+      </w:r>
+    </w:p>
+    <w:p>
+      <w:pPr>
+        <w:keepNext/>
+        <w:jc w:val="center"/>
+      </w:pPr>
+      <w:r>
+        <w:rPr>
+          <w:noProof/>
+        </w:rPr>
+        <w:lastRenderedPageBreak/>
+        <w:drawing>
+          <wp:inline distT="0" distB="0" distL="0" distR="0" wp14:anchorId="1096C3C7" wp14:editId="581A1F1B">
+            <wp:extent cx="5759450" cy="4678680"/>
+            <wp:effectExtent l="0" t="0" r="0" b="7620"/>
+            <wp:docPr id="8" name="Slika 8"/>
+            <wp:cNvGraphicFramePr>
+              <a:graphicFrameLocks xmlns:a="http://schemas.openxmlformats.org/drawingml/2006/main" noChangeAspect="1"/>
+            </wp:cNvGraphicFramePr>
+            <a:graphic xmlns:a="http://schemas.openxmlformats.org/drawingml/2006/main">
+              <a:graphicData uri="http://schemas.openxmlformats.org/drawingml/2006/picture">
+                <pic:pic xmlns:pic="http://schemas.openxmlformats.org/drawingml/2006/picture">
+                  <pic:nvPicPr>
+                    <pic:cNvPr id="0" name="Picture 8"/>
+                    <pic:cNvPicPr>
+                      <a:picLocks noChangeAspect="1" noChangeArrowheads="1"/>
+                    </pic:cNvPicPr>
+                  </pic:nvPicPr>
+                  <pic:blipFill>
+                    <a:blip r:embed="rId14" cstate="print">
+                      <a:extLst>
+                        <a:ext uri="{28A0092B-C50C-407E-A947-70E740481C1C}">
+                          <a14:useLocalDpi xmlns:a14="http://schemas.microsoft.com/office/drawing/2010/main" val="0"/>
+                        </a:ext>
+                      </a:extLst>
+                    </a:blip>
+                    <a:srcRect/>
+                    <a:stretch>
+                      <a:fillRect/>
+                    </a:stretch>
+                  </pic:blipFill>
+                  <pic:spPr bwMode="auto">
+                    <a:xfrm>
+                      <a:off x="0" y="0"/>
+                      <a:ext cx="5759450" cy="4678680"/>
+                    </a:xfrm>
+                    <a:prstGeom prst="rect">
+                      <a:avLst/>
+                    </a:prstGeom>
+                    <a:noFill/>
+                    <a:ln>
+                      <a:noFill/>
+                    </a:ln>
+                  </pic:spPr>
+                </pic:pic>
+              </a:graphicData>
+            </a:graphic>
+          </wp:inline>
+        </w:drawing>
+      </w:r>
+    </w:p>
+    <w:p>
+      <w:pPr>
+        <w:pStyle w:val="Opisslike"/>
+        <w:jc w:val="center"/>
+      </w:pPr>
+      <w:r>
+        <w:t xml:space="preserve">Slika </w:t>
+      </w:r>
+      <w:fldSimple w:instr=" STYLEREF 1 \s ">
+        <w:r>
+          <w:rPr>
+            <w:noProof/>
+          </w:rPr>
+          <w:t>2</w:t>
+        </w:r>
+      </w:fldSimple>
+      <w:r>
+        <w:t>.</w:t>
+      </w:r>
+      <w:fldSimple w:instr=" SEQ Slika \* ARABIC \s 1 ">
+        <w:r>
+          <w:rPr>
+            <w:noProof/>
+          </w:rPr>
+          <w:t>6</w:t>
+        </w:r>
+      </w:fldSimple>
+      <w:r>
+        <w:t xml:space="preserve"> </w:t>
+      </w:r>
+      <w:r>
+        <w:t xml:space="preserve">Low fidelity prototipi </w:t>
+      </w:r>
+      <w:r>
+        <w:t>Recipes</w:t>
+      </w:r>
+      <w:bookmarkStart w:id="1" w:name="_GoBack"/>
       <w:bookmarkEnd w:id="1"/>
-    </w:p>
-    <w:p>
-      <w:pPr>
-        <w:spacing w:line="360" w:lineRule="auto"/>
-      </w:pPr>
-      <w:r>
-        <w:t>„Pepper Lovers Community“ je zajednica entuzijasta za ljute papričice, pokrenuta od strane popularnog uzgajivača i ličnosti na Youtube platformi Khang Starr-a na platformi Google+, kasnije preseljena na Facebook i proširena na razne platforme poput Reddit-a i Discord-a.</w:t>
-      </w:r>
-    </w:p>
-    <w:p>
-      <w:pPr>
-        <w:spacing w:line="360" w:lineRule="auto"/>
-      </w:pPr>
-      <w:r>
-        <w:t>Cilj ovog projekta je napraviti web stranicu koja bi izdvojila tu zajednicu na vlastitu platformu (Web stranicu) i smanjila raspršenost članova po različitim platformama, te pritom olakšala dijeljenje sadržaja, razmjene sjemenki, recepata i sreće(u teoriji).</w:t>
-      </w:r>
-    </w:p>
-    <w:p>
-      <w:pPr>
-        <w:spacing w:line="360" w:lineRule="auto"/>
-      </w:pPr>
-      <w:r>
-        <w:t>Budući da je zadatak napraviti samo front-end web stranice, i bez pretjeranog znanja o web tehnologijama, ovo rješenje može služiti samo kao konceptualno.</w:t>
+      <w:r>
+        <w:t xml:space="preserve">  stranice u Desktop i Mobile prikazu</w:t>
       </w:r>
     </w:p>
     <w:sectPr>
-      <w:footerReference w:type="default" r:id="rId9"/>
+      <w:footerReference w:type="default" r:id="rId15"/>
       <w:pgSz w:w="11906" w:h="16838"/>
       <w:pgMar w:top="1417" w:right="1417" w:bottom="1417" w:left="1417" w:header="708" w:footer="708" w:gutter="0"/>
       <w:pgNumType w:start="1"/>
@@ -491,6 +1083,7 @@
         <w:docPartUnique/>
       </w:docPartObj>
     </w:sdtPr>
+    <w:sdtEndPr/>
     <w:sdtContent>
       <w:p>
         <w:pPr>
@@ -1522,6 +2115,25 @@
       <w:u w:val="single"/>
     </w:rPr>
   </w:style>
+  <w:style w:type="paragraph" w:styleId="Opisslike">
+    <w:name w:val="caption"/>
+    <w:basedOn w:val="Normal"/>
+    <w:next w:val="Normal"/>
+    <w:uiPriority w:val="35"/>
+    <w:unhideWhenUsed/>
+    <w:qFormat/>
+    <w:rsid w:val="00A92512"/>
+    <w:pPr>
+      <w:spacing w:after="200" w:line="240" w:lineRule="auto"/>
+    </w:pPr>
+    <w:rPr>
+      <w:i/>
+      <w:iCs/>
+      <w:color w:val="44546A" w:themeColor="text2"/>
+      <w:sz w:val="18"/>
+      <w:szCs w:val="18"/>
+    </w:rPr>
+  </w:style>
 </w:styles>
 </file>
 
@@ -1825,7 +2437,7 @@
 </file>
 
 <file path=customXml/itemProps1.xml><?xml version="1.0" encoding="utf-8"?>
-<ds:datastoreItem xmlns:ds="http://schemas.openxmlformats.org/officeDocument/2006/customXml" ds:itemID="{F824DB18-F39E-4D08-A0FF-7DF052C2C4FD}">
+<ds:datastoreItem xmlns:ds="http://schemas.openxmlformats.org/officeDocument/2006/customXml" ds:itemID="{64502AC0-AE28-41D6-A710-1283140D5DC9}">
   <ds:schemaRefs>
     <ds:schemaRef ds:uri="http://schemas.openxmlformats.org/officeDocument/2006/bibliography"/>
   </ds:schemaRefs>

</xml_diff>

<commit_message>
Add High fidelity prototypes, related images and Figma prototypes
</commit_message>
<xml_diff>
--- a/HCI-PLCWebsite.docx
+++ b/HCI-PLCWebsite.docx
@@ -261,7 +261,6 @@
               <w:tab w:val="left" w:pos="440"/>
               <w:tab w:val="right" w:leader="dot" w:pos="9062"/>
             </w:tabs>
-            <w:spacing w:line="360" w:lineRule="auto"/>
             <w:rPr>
               <w:noProof/>
             </w:rPr>
@@ -275,7 +274,7 @@
           <w:r>
             <w:fldChar w:fldCharType="separate"/>
           </w:r>
-          <w:hyperlink w:anchor="_Toc21892169" w:history="1">
+          <w:hyperlink w:anchor="_Toc22587366" w:history="1">
             <w:r>
               <w:rPr>
                 <w:rStyle w:val="Hiperveza"/>
@@ -315,7 +314,7 @@
                 <w:noProof/>
                 <w:webHidden/>
               </w:rPr>
-              <w:instrText xml:space="preserve"> PAGEREF _Toc21892169 \h </w:instrText>
+              <w:instrText xml:space="preserve"> PAGEREF _Toc22587366 \h </w:instrText>
             </w:r>
             <w:r>
               <w:rPr>
@@ -348,6 +347,88 @@
         </w:p>
         <w:p>
           <w:pPr>
+            <w:pStyle w:val="Sadraj1"/>
+            <w:tabs>
+              <w:tab w:val="left" w:pos="440"/>
+              <w:tab w:val="right" w:leader="dot" w:pos="9062"/>
+            </w:tabs>
+            <w:rPr>
+              <w:noProof/>
+            </w:rPr>
+          </w:pPr>
+          <w:hyperlink w:anchor="_Toc22587367" w:history="1">
+            <w:r>
+              <w:rPr>
+                <w:rStyle w:val="Hiperveza"/>
+                <w:noProof/>
+              </w:rPr>
+              <w:t>2</w:t>
+            </w:r>
+            <w:r>
+              <w:rPr>
+                <w:noProof/>
+              </w:rPr>
+              <w:tab/>
+            </w:r>
+            <w:r>
+              <w:rPr>
+                <w:rStyle w:val="Hiperveza"/>
+                <w:noProof/>
+              </w:rPr>
+              <w:t>Low Fidelity Prototype</w:t>
+            </w:r>
+            <w:r>
+              <w:rPr>
+                <w:noProof/>
+                <w:webHidden/>
+              </w:rPr>
+              <w:tab/>
+            </w:r>
+            <w:r>
+              <w:rPr>
+                <w:noProof/>
+                <w:webHidden/>
+              </w:rPr>
+              <w:fldChar w:fldCharType="begin"/>
+            </w:r>
+            <w:r>
+              <w:rPr>
+                <w:noProof/>
+                <w:webHidden/>
+              </w:rPr>
+              <w:instrText xml:space="preserve"> PAGEREF _Toc22587367 \h </w:instrText>
+            </w:r>
+            <w:r>
+              <w:rPr>
+                <w:noProof/>
+                <w:webHidden/>
+              </w:rPr>
+            </w:r>
+            <w:r>
+              <w:rPr>
+                <w:noProof/>
+                <w:webHidden/>
+              </w:rPr>
+              <w:fldChar w:fldCharType="separate"/>
+            </w:r>
+            <w:r>
+              <w:rPr>
+                <w:noProof/>
+                <w:webHidden/>
+              </w:rPr>
+              <w:t>3</w:t>
+            </w:r>
+            <w:r>
+              <w:rPr>
+                <w:noProof/>
+                <w:webHidden/>
+              </w:rPr>
+              <w:fldChar w:fldCharType="end"/>
+            </w:r>
+          </w:hyperlink>
+        </w:p>
+        <w:p>
+          <w:pPr>
             <w:spacing w:line="360" w:lineRule="auto"/>
           </w:pPr>
           <w:r>
@@ -381,7 +462,7 @@
         <w:pStyle w:val="Naslov1"/>
         <w:spacing w:line="360" w:lineRule="auto"/>
       </w:pPr>
-      <w:bookmarkStart w:id="0" w:name="_Toc21892169"/>
+      <w:bookmarkStart w:id="0" w:name="_Toc22587366"/>
       <w:r>
         <w:lastRenderedPageBreak/>
         <w:t>Uvod</w:t>
@@ -430,10 +511,12 @@
         <w:pStyle w:val="Naslov1"/>
         <w:spacing w:line="360" w:lineRule="auto"/>
       </w:pPr>
+      <w:bookmarkStart w:id="1" w:name="_Toc22587367"/>
       <w:r>
         <w:lastRenderedPageBreak/>
         <w:t>Low Fidelity Prototype</w:t>
       </w:r>
+      <w:bookmarkEnd w:id="1"/>
     </w:p>
     <w:p>
       <w:pPr>
@@ -1015,14 +1098,296 @@
       <w:r>
         <w:t>Recipes</w:t>
       </w:r>
-      <w:bookmarkStart w:id="1" w:name="_GoBack"/>
-      <w:bookmarkEnd w:id="1"/>
       <w:r>
         <w:t xml:space="preserve">  stranice u Desktop i Mobile prikazu</w:t>
       </w:r>
     </w:p>
+    <w:p/>
+    <w:p>
+      <w:pPr>
+        <w:pStyle w:val="Naslov1"/>
+      </w:pPr>
+      <w:r>
+        <w:t>High fidelity prototipi</w:t>
+      </w:r>
+    </w:p>
+    <w:p/>
+    <w:p>
+      <w:pPr>
+        <w:keepNext/>
+      </w:pPr>
+      <w:r>
+        <w:rPr>
+          <w:noProof/>
+        </w:rPr>
+        <w:lastRenderedPageBreak/>
+        <w:drawing>
+          <wp:inline distT="0" distB="0" distL="0" distR="0" wp14:anchorId="44414DC3" wp14:editId="714C7488">
+            <wp:extent cx="5762625" cy="4093845"/>
+            <wp:effectExtent l="0" t="0" r="9525" b="1905"/>
+            <wp:docPr id="1" name="Slika 1"/>
+            <wp:cNvGraphicFramePr>
+              <a:graphicFrameLocks xmlns:a="http://schemas.openxmlformats.org/drawingml/2006/main" noChangeAspect="1"/>
+            </wp:cNvGraphicFramePr>
+            <a:graphic xmlns:a="http://schemas.openxmlformats.org/drawingml/2006/main">
+              <a:graphicData uri="http://schemas.openxmlformats.org/drawingml/2006/picture">
+                <pic:pic xmlns:pic="http://schemas.openxmlformats.org/drawingml/2006/picture">
+                  <pic:nvPicPr>
+                    <pic:cNvPr id="0" name="Picture 1"/>
+                    <pic:cNvPicPr>
+                      <a:picLocks noChangeAspect="1" noChangeArrowheads="1"/>
+                    </pic:cNvPicPr>
+                  </pic:nvPicPr>
+                  <pic:blipFill>
+                    <a:blip r:embed="rId15" cstate="print">
+                      <a:extLst>
+                        <a:ext uri="{28A0092B-C50C-407E-A947-70E740481C1C}">
+                          <a14:useLocalDpi xmlns:a14="http://schemas.microsoft.com/office/drawing/2010/main" val="0"/>
+                        </a:ext>
+                      </a:extLst>
+                    </a:blip>
+                    <a:srcRect/>
+                    <a:stretch>
+                      <a:fillRect/>
+                    </a:stretch>
+                  </pic:blipFill>
+                  <pic:spPr bwMode="auto">
+                    <a:xfrm>
+                      <a:off x="0" y="0"/>
+                      <a:ext cx="5762625" cy="4093845"/>
+                    </a:xfrm>
+                    <a:prstGeom prst="rect">
+                      <a:avLst/>
+                    </a:prstGeom>
+                    <a:noFill/>
+                    <a:ln>
+                      <a:noFill/>
+                    </a:ln>
+                  </pic:spPr>
+                </pic:pic>
+              </a:graphicData>
+            </a:graphic>
+          </wp:inline>
+        </w:drawing>
+      </w:r>
+    </w:p>
+    <w:p>
+      <w:pPr>
+        <w:pStyle w:val="Opisslike"/>
+        <w:jc w:val="center"/>
+      </w:pPr>
+      <w:r>
+        <w:t xml:space="preserve">Slika </w:t>
+      </w:r>
+      <w:fldSimple w:instr=" STYLEREF 1 \s ">
+        <w:r>
+          <w:rPr>
+            <w:noProof/>
+          </w:rPr>
+          <w:t>3</w:t>
+        </w:r>
+      </w:fldSimple>
+      <w:r>
+        <w:t>.</w:t>
+      </w:r>
+      <w:fldSimple w:instr=" SEQ Slika \* ARABIC \s 1 ">
+        <w:r>
+          <w:rPr>
+            <w:noProof/>
+          </w:rPr>
+          <w:t>1</w:t>
+        </w:r>
+      </w:fldSimple>
+      <w:r>
+        <w:t xml:space="preserve"> High fidelity prototip naslovne stranice</w:t>
+      </w:r>
+    </w:p>
+    <w:p/>
+    <w:p>
+      <w:pPr>
+        <w:keepNext/>
+      </w:pPr>
+      <w:r>
+        <w:rPr>
+          <w:noProof/>
+        </w:rPr>
+        <w:lastRenderedPageBreak/>
+        <w:drawing>
+          <wp:inline distT="0" distB="0" distL="0" distR="0" wp14:anchorId="741965F4" wp14:editId="047C1621">
+            <wp:extent cx="5762625" cy="4093845"/>
+            <wp:effectExtent l="0" t="0" r="9525" b="1905"/>
+            <wp:docPr id="7" name="Slika 7"/>
+            <wp:cNvGraphicFramePr>
+              <a:graphicFrameLocks xmlns:a="http://schemas.openxmlformats.org/drawingml/2006/main" noChangeAspect="1"/>
+            </wp:cNvGraphicFramePr>
+            <a:graphic xmlns:a="http://schemas.openxmlformats.org/drawingml/2006/main">
+              <a:graphicData uri="http://schemas.openxmlformats.org/drawingml/2006/picture">
+                <pic:pic xmlns:pic="http://schemas.openxmlformats.org/drawingml/2006/picture">
+                  <pic:nvPicPr>
+                    <pic:cNvPr id="0" name="Picture 2"/>
+                    <pic:cNvPicPr>
+                      <a:picLocks noChangeAspect="1" noChangeArrowheads="1"/>
+                    </pic:cNvPicPr>
+                  </pic:nvPicPr>
+                  <pic:blipFill>
+                    <a:blip r:embed="rId16" cstate="print">
+                      <a:extLst>
+                        <a:ext uri="{28A0092B-C50C-407E-A947-70E740481C1C}">
+                          <a14:useLocalDpi xmlns:a14="http://schemas.microsoft.com/office/drawing/2010/main" val="0"/>
+                        </a:ext>
+                      </a:extLst>
+                    </a:blip>
+                    <a:srcRect/>
+                    <a:stretch>
+                      <a:fillRect/>
+                    </a:stretch>
+                  </pic:blipFill>
+                  <pic:spPr bwMode="auto">
+                    <a:xfrm>
+                      <a:off x="0" y="0"/>
+                      <a:ext cx="5762625" cy="4093845"/>
+                    </a:xfrm>
+                    <a:prstGeom prst="rect">
+                      <a:avLst/>
+                    </a:prstGeom>
+                    <a:noFill/>
+                    <a:ln>
+                      <a:noFill/>
+                    </a:ln>
+                  </pic:spPr>
+                </pic:pic>
+              </a:graphicData>
+            </a:graphic>
+          </wp:inline>
+        </w:drawing>
+      </w:r>
+    </w:p>
+    <w:p>
+      <w:pPr>
+        <w:pStyle w:val="Opisslike"/>
+        <w:jc w:val="center"/>
+      </w:pPr>
+      <w:r>
+        <w:t xml:space="preserve">Slika </w:t>
+      </w:r>
+      <w:fldSimple w:instr=" STYLEREF 1 \s ">
+        <w:r>
+          <w:rPr>
+            <w:noProof/>
+          </w:rPr>
+          <w:t>3</w:t>
+        </w:r>
+      </w:fldSimple>
+      <w:r>
+        <w:t>.</w:t>
+      </w:r>
+      <w:fldSimple w:instr=" SEQ Slika \* ARABIC \s 1 ">
+        <w:r>
+          <w:rPr>
+            <w:noProof/>
+          </w:rPr>
+          <w:t>2</w:t>
+        </w:r>
+      </w:fldSimple>
+      <w:r>
+        <w:t xml:space="preserve"> High fidelity prototip Peppers stranice</w:t>
+      </w:r>
+    </w:p>
+    <w:p>
+      <w:pPr>
+        <w:pStyle w:val="Opisslike"/>
+        <w:keepNext/>
+        <w:jc w:val="center"/>
+      </w:pPr>
+      <w:r>
+        <w:rPr>
+          <w:noProof/>
+        </w:rPr>
+        <w:drawing>
+          <wp:inline distT="0" distB="0" distL="0" distR="0" wp14:anchorId="6E2D0B16" wp14:editId="05865402">
+            <wp:extent cx="5762625" cy="4093845"/>
+            <wp:effectExtent l="0" t="0" r="9525" b="1905"/>
+            <wp:docPr id="9" name="Slika 9"/>
+            <wp:cNvGraphicFramePr>
+              <a:graphicFrameLocks xmlns:a="http://schemas.openxmlformats.org/drawingml/2006/main" noChangeAspect="1"/>
+            </wp:cNvGraphicFramePr>
+            <a:graphic xmlns:a="http://schemas.openxmlformats.org/drawingml/2006/main">
+              <a:graphicData uri="http://schemas.openxmlformats.org/drawingml/2006/picture">
+                <pic:pic xmlns:pic="http://schemas.openxmlformats.org/drawingml/2006/picture">
+                  <pic:nvPicPr>
+                    <pic:cNvPr id="0" name="Picture 3"/>
+                    <pic:cNvPicPr>
+                      <a:picLocks noChangeAspect="1" noChangeArrowheads="1"/>
+                    </pic:cNvPicPr>
+                  </pic:nvPicPr>
+                  <pic:blipFill>
+                    <a:blip r:embed="rId17" cstate="print">
+                      <a:extLst>
+                        <a:ext uri="{28A0092B-C50C-407E-A947-70E740481C1C}">
+                          <a14:useLocalDpi xmlns:a14="http://schemas.microsoft.com/office/drawing/2010/main" val="0"/>
+                        </a:ext>
+                      </a:extLst>
+                    </a:blip>
+                    <a:srcRect/>
+                    <a:stretch>
+                      <a:fillRect/>
+                    </a:stretch>
+                  </pic:blipFill>
+                  <pic:spPr bwMode="auto">
+                    <a:xfrm>
+                      <a:off x="0" y="0"/>
+                      <a:ext cx="5762625" cy="4093845"/>
+                    </a:xfrm>
+                    <a:prstGeom prst="rect">
+                      <a:avLst/>
+                    </a:prstGeom>
+                    <a:noFill/>
+                    <a:ln>
+                      <a:noFill/>
+                    </a:ln>
+                  </pic:spPr>
+                </pic:pic>
+              </a:graphicData>
+            </a:graphic>
+          </wp:inline>
+        </w:drawing>
+      </w:r>
+    </w:p>
+    <w:p>
+      <w:pPr>
+        <w:pStyle w:val="Opisslike"/>
+        <w:jc w:val="center"/>
+      </w:pPr>
+      <w:r>
+        <w:t xml:space="preserve">Slika </w:t>
+      </w:r>
+      <w:fldSimple w:instr=" STYLEREF 1 \s ">
+        <w:r>
+          <w:rPr>
+            <w:noProof/>
+          </w:rPr>
+          <w:t>3</w:t>
+        </w:r>
+      </w:fldSimple>
+      <w:r>
+        <w:t>.</w:t>
+      </w:r>
+      <w:fldSimple w:instr=" SEQ Slika \* ARABIC \s 1 ">
+        <w:r>
+          <w:rPr>
+            <w:noProof/>
+          </w:rPr>
+          <w:t>3</w:t>
+        </w:r>
+      </w:fldSimple>
+      <w:r>
+        <w:t xml:space="preserve"> High fidelity prototip Posts stranice</w:t>
+      </w:r>
+      <w:bookmarkStart w:id="2" w:name="_GoBack"/>
+      <w:bookmarkEnd w:id="2"/>
+    </w:p>
     <w:sectPr>
-      <w:footerReference w:type="default" r:id="rId15"/>
+      <w:footerReference w:type="default" r:id="rId18"/>
       <w:pgSz w:w="11906" w:h="16838"/>
       <w:pgMar w:top="1417" w:right="1417" w:bottom="1417" w:left="1417" w:header="708" w:footer="708" w:gutter="0"/>
       <w:pgNumType w:start="1"/>
@@ -2437,7 +2802,7 @@
 </file>
 
 <file path=customXml/itemProps1.xml><?xml version="1.0" encoding="utf-8"?>
-<ds:datastoreItem xmlns:ds="http://schemas.openxmlformats.org/officeDocument/2006/customXml" ds:itemID="{64502AC0-AE28-41D6-A710-1283140D5DC9}">
+<ds:datastoreItem xmlns:ds="http://schemas.openxmlformats.org/officeDocument/2006/customXml" ds:itemID="{533D046A-439E-43F9-BA03-D68206E9AC50}">
   <ds:schemaRefs>
     <ds:schemaRef ds:uri="http://schemas.openxmlformats.org/officeDocument/2006/bibliography"/>
   </ds:schemaRefs>

</xml_diff>

<commit_message>
fix deploy, update dox
</commit_message>
<xml_diff>
--- a/HCI-PLCWebsite.docx
+++ b/HCI-PLCWebsite.docx
@@ -98,7 +98,21 @@
           <w:sz w:val="40"/>
           <w:szCs w:val="40"/>
         </w:rPr>
-        <w:t>Web stranica „Pepper Lovers Community“</w:t>
+        <w:t xml:space="preserve">Web stranica „Pepper </w:t>
+      </w:r>
+      <w:r>
+        <w:rPr>
+          <w:sz w:val="40"/>
+          <w:szCs w:val="40"/>
+        </w:rPr>
+        <w:t>Enthusiasts</w:t>
+      </w:r>
+      <w:r>
+        <w:rPr>
+          <w:sz w:val="40"/>
+          <w:szCs w:val="40"/>
+        </w:rPr>
+        <w:t>“</w:t>
       </w:r>
     </w:p>
     <w:p>
@@ -247,7 +261,7 @@
       <w:sdtContent>
         <w:p>
           <w:pPr>
-            <w:pStyle w:val="TOCNaslov"/>
+            <w:pStyle w:val="TOCHeading"/>
             <w:spacing w:line="360" w:lineRule="auto"/>
           </w:pPr>
           <w:r>
@@ -256,13 +270,14 @@
         </w:p>
         <w:p>
           <w:pPr>
-            <w:pStyle w:val="Sadraj1"/>
+            <w:pStyle w:val="TOC1"/>
             <w:tabs>
               <w:tab w:val="left" w:pos="440"/>
               <w:tab w:val="right" w:leader="dot" w:pos="9062"/>
             </w:tabs>
             <w:rPr>
               <w:noProof/>
+              <w:lang w:eastAsia="hr-HR"/>
             </w:rPr>
           </w:pPr>
           <w:r>
@@ -274,10 +289,10 @@
           <w:r>
             <w:fldChar w:fldCharType="separate"/>
           </w:r>
-          <w:hyperlink w:anchor="_Toc22587366" w:history="1">
+          <w:hyperlink w:anchor="_Toc32168989" w:history="1">
             <w:r>
               <w:rPr>
-                <w:rStyle w:val="Hiperveza"/>
+                <w:rStyle w:val="Hyperlink"/>
                 <w:noProof/>
               </w:rPr>
               <w:t>1</w:t>
@@ -285,12 +300,13 @@
             <w:r>
               <w:rPr>
                 <w:noProof/>
+                <w:lang w:eastAsia="hr-HR"/>
               </w:rPr>
               <w:tab/>
             </w:r>
             <w:r>
               <w:rPr>
-                <w:rStyle w:val="Hiperveza"/>
+                <w:rStyle w:val="Hyperlink"/>
                 <w:noProof/>
               </w:rPr>
               <w:t>Uvod</w:t>
@@ -314,7 +330,7 @@
                 <w:noProof/>
                 <w:webHidden/>
               </w:rPr>
-              <w:instrText xml:space="preserve"> PAGEREF _Toc22587366 \h </w:instrText>
+              <w:instrText xml:space="preserve"> PAGEREF _Toc32168989 \h </w:instrText>
             </w:r>
             <w:r>
               <w:rPr>
@@ -347,19 +363,20 @@
         </w:p>
         <w:p>
           <w:pPr>
-            <w:pStyle w:val="Sadraj1"/>
+            <w:pStyle w:val="TOC1"/>
             <w:tabs>
               <w:tab w:val="left" w:pos="440"/>
               <w:tab w:val="right" w:leader="dot" w:pos="9062"/>
             </w:tabs>
             <w:rPr>
               <w:noProof/>
+              <w:lang w:eastAsia="hr-HR"/>
             </w:rPr>
           </w:pPr>
-          <w:hyperlink w:anchor="_Toc22587367" w:history="1">
+          <w:hyperlink w:anchor="_Toc32168990" w:history="1">
             <w:r>
               <w:rPr>
-                <w:rStyle w:val="Hiperveza"/>
+                <w:rStyle w:val="Hyperlink"/>
                 <w:noProof/>
               </w:rPr>
               <w:t>2</w:t>
@@ -367,15 +384,30 @@
             <w:r>
               <w:rPr>
                 <w:noProof/>
+                <w:lang w:eastAsia="hr-HR"/>
               </w:rPr>
               <w:tab/>
             </w:r>
             <w:r>
               <w:rPr>
-                <w:rStyle w:val="Hiperveza"/>
+                <w:rStyle w:val="Hyperlink"/>
                 <w:noProof/>
               </w:rPr>
-              <w:t>Low Fidelity Prototype</w:t>
+              <w:t>Low Fidelity P</w:t>
+            </w:r>
+            <w:r>
+              <w:rPr>
+                <w:rStyle w:val="Hyperlink"/>
+                <w:noProof/>
+              </w:rPr>
+              <w:t>r</w:t>
+            </w:r>
+            <w:r>
+              <w:rPr>
+                <w:rStyle w:val="Hyperlink"/>
+                <w:noProof/>
+              </w:rPr>
+              <w:t>ototype</w:t>
             </w:r>
             <w:r>
               <w:rPr>
@@ -396,7 +428,7 @@
                 <w:noProof/>
                 <w:webHidden/>
               </w:rPr>
-              <w:instrText xml:space="preserve"> PAGEREF _Toc22587367 \h </w:instrText>
+              <w:instrText xml:space="preserve"> PAGEREF _Toc32168990 \h </w:instrText>
             </w:r>
             <w:r>
               <w:rPr>
@@ -429,6 +461,90 @@
         </w:p>
         <w:p>
           <w:pPr>
+            <w:pStyle w:val="TOC1"/>
+            <w:tabs>
+              <w:tab w:val="left" w:pos="440"/>
+              <w:tab w:val="right" w:leader="dot" w:pos="9062"/>
+            </w:tabs>
+            <w:rPr>
+              <w:noProof/>
+              <w:lang w:eastAsia="hr-HR"/>
+            </w:rPr>
+          </w:pPr>
+          <w:hyperlink w:anchor="_Toc32168991" w:history="1">
+            <w:r>
+              <w:rPr>
+                <w:rStyle w:val="Hyperlink"/>
+                <w:noProof/>
+              </w:rPr>
+              <w:t>3</w:t>
+            </w:r>
+            <w:r>
+              <w:rPr>
+                <w:noProof/>
+                <w:lang w:eastAsia="hr-HR"/>
+              </w:rPr>
+              <w:tab/>
+            </w:r>
+            <w:r>
+              <w:rPr>
+                <w:rStyle w:val="Hyperlink"/>
+                <w:noProof/>
+              </w:rPr>
+              <w:t>High fidelity prototipi</w:t>
+            </w:r>
+            <w:r>
+              <w:rPr>
+                <w:noProof/>
+                <w:webHidden/>
+              </w:rPr>
+              <w:tab/>
+            </w:r>
+            <w:r>
+              <w:rPr>
+                <w:noProof/>
+                <w:webHidden/>
+              </w:rPr>
+              <w:fldChar w:fldCharType="begin"/>
+            </w:r>
+            <w:r>
+              <w:rPr>
+                <w:noProof/>
+                <w:webHidden/>
+              </w:rPr>
+              <w:instrText xml:space="preserve"> PAGEREF _Toc32168991 \h </w:instrText>
+            </w:r>
+            <w:r>
+              <w:rPr>
+                <w:noProof/>
+                <w:webHidden/>
+              </w:rPr>
+            </w:r>
+            <w:r>
+              <w:rPr>
+                <w:noProof/>
+                <w:webHidden/>
+              </w:rPr>
+              <w:fldChar w:fldCharType="separate"/>
+            </w:r>
+            <w:r>
+              <w:rPr>
+                <w:noProof/>
+                <w:webHidden/>
+              </w:rPr>
+              <w:t>7</w:t>
+            </w:r>
+            <w:r>
+              <w:rPr>
+                <w:noProof/>
+                <w:webHidden/>
+              </w:rPr>
+              <w:fldChar w:fldCharType="end"/>
+            </w:r>
+          </w:hyperlink>
+        </w:p>
+        <w:p>
+          <w:pPr>
             <w:spacing w:line="360" w:lineRule="auto"/>
           </w:pPr>
           <w:r>
@@ -459,10 +575,10 @@
     </w:p>
     <w:p>
       <w:pPr>
-        <w:pStyle w:val="Naslov1"/>
+        <w:pStyle w:val="Heading1"/>
         <w:spacing w:line="360" w:lineRule="auto"/>
       </w:pPr>
-      <w:bookmarkStart w:id="0" w:name="_Toc22587366"/>
+      <w:bookmarkStart w:id="0" w:name="_Toc32168989"/>
       <w:r>
         <w:lastRenderedPageBreak/>
         <w:t>Uvod</w:t>
@@ -470,6 +586,11 @@
       <w:bookmarkEnd w:id="0"/>
     </w:p>
     <w:p>
+      <w:r>
+        <w:t>„Pepper Enthusiast's“ je stranica napravljena po uzoru na „Pepper Lovers Community“.</w:t>
+      </w:r>
+    </w:p>
+    <w:p>
       <w:pPr>
         <w:spacing w:line="360" w:lineRule="auto"/>
       </w:pPr>
@@ -490,7 +611,13 @@
         <w:spacing w:line="360" w:lineRule="auto"/>
       </w:pPr>
       <w:r>
-        <w:t>Budući da je zadatak napraviti samo front-end web stranice, i bez pretjeranog znanja o web tehnologijama, ovo rješenje može služiti samo kao konceptualno.</w:t>
+        <w:t xml:space="preserve">Budući da je zadatak napraviti samo front-end web stranice, i bez pretjeranog znanja o web tehnologijama, ovo rješenje </w:t>
+      </w:r>
+      <w:r>
+        <w:t>s</w:t>
+      </w:r>
+      <w:r>
+        <w:t>luži samo kao konceptualno.</w:t>
       </w:r>
     </w:p>
     <w:p>
@@ -508,15 +635,18 @@
     </w:p>
     <w:p>
       <w:pPr>
-        <w:pStyle w:val="Naslov1"/>
+        <w:pStyle w:val="Heading1"/>
         <w:spacing w:line="360" w:lineRule="auto"/>
       </w:pPr>
-      <w:bookmarkStart w:id="1" w:name="_Toc22587367"/>
+      <w:bookmarkStart w:id="1" w:name="_Toc32168990"/>
       <w:r>
         <w:lastRenderedPageBreak/>
-        <w:t>Low Fidelity Prototype</w:t>
+        <w:t>Low Fidelity Protot</w:t>
       </w:r>
       <w:bookmarkEnd w:id="1"/>
+      <w:r>
+        <w:t>ipi</w:t>
+      </w:r>
     </w:p>
     <w:p>
       <w:pPr>
@@ -580,31 +710,57 @@
     </w:p>
     <w:p>
       <w:pPr>
-        <w:pStyle w:val="Opisslike"/>
+        <w:pStyle w:val="Caption"/>
         <w:jc w:val="center"/>
       </w:pPr>
       <w:r>
         <w:t xml:space="preserve">Slika </w:t>
       </w:r>
-      <w:fldSimple w:instr=" STYLEREF 1 \s ">
-        <w:r>
-          <w:rPr>
-            <w:noProof/>
-          </w:rPr>
-          <w:t>2</w:t>
-        </w:r>
-      </w:fldSimple>
+      <w:r>
+        <w:fldChar w:fldCharType="begin"/>
+      </w:r>
+      <w:r>
+        <w:instrText xml:space="preserve"> STYLEREF 1 \s </w:instrText>
+      </w:r>
+      <w:r>
+        <w:fldChar w:fldCharType="separate"/>
+      </w:r>
+      <w:r>
+        <w:rPr>
+          <w:noProof/>
+        </w:rPr>
+        <w:t>2</w:t>
+      </w:r>
+      <w:r>
+        <w:rPr>
+          <w:noProof/>
+        </w:rPr>
+        <w:fldChar w:fldCharType="end"/>
+      </w:r>
       <w:r>
         <w:t>.</w:t>
       </w:r>
-      <w:fldSimple w:instr=" SEQ Slika \* ARABIC \s 1 ">
-        <w:r>
-          <w:rPr>
-            <w:noProof/>
-          </w:rPr>
-          <w:t>1</w:t>
-        </w:r>
-      </w:fldSimple>
+      <w:r>
+        <w:fldChar w:fldCharType="begin"/>
+      </w:r>
+      <w:r>
+        <w:instrText xml:space="preserve"> SEQ Slika \* ARABIC \s 1 </w:instrText>
+      </w:r>
+      <w:r>
+        <w:fldChar w:fldCharType="separate"/>
+      </w:r>
+      <w:r>
+        <w:rPr>
+          <w:noProof/>
+        </w:rPr>
+        <w:t>1</w:t>
+      </w:r>
+      <w:r>
+        <w:rPr>
+          <w:noProof/>
+        </w:rPr>
+        <w:fldChar w:fldCharType="end"/>
+      </w:r>
       <w:r>
         <w:t xml:space="preserve"> Low fidelity prototipi Home stranice u Desktop i Mobile prikazu</w:t>
       </w:r>
@@ -671,31 +827,57 @@
     </w:p>
     <w:p>
       <w:pPr>
-        <w:pStyle w:val="Opisslike"/>
+        <w:pStyle w:val="Caption"/>
         <w:jc w:val="center"/>
       </w:pPr>
       <w:r>
         <w:t xml:space="preserve">Slika </w:t>
       </w:r>
-      <w:fldSimple w:instr=" STYLEREF 1 \s ">
-        <w:r>
-          <w:rPr>
-            <w:noProof/>
-          </w:rPr>
-          <w:t>2</w:t>
-        </w:r>
-      </w:fldSimple>
+      <w:r>
+        <w:fldChar w:fldCharType="begin"/>
+      </w:r>
+      <w:r>
+        <w:instrText xml:space="preserve"> STYLEREF 1 \s </w:instrText>
+      </w:r>
+      <w:r>
+        <w:fldChar w:fldCharType="separate"/>
+      </w:r>
+      <w:r>
+        <w:rPr>
+          <w:noProof/>
+        </w:rPr>
+        <w:t>2</w:t>
+      </w:r>
+      <w:r>
+        <w:rPr>
+          <w:noProof/>
+        </w:rPr>
+        <w:fldChar w:fldCharType="end"/>
+      </w:r>
       <w:r>
         <w:t>.</w:t>
       </w:r>
-      <w:fldSimple w:instr=" SEQ Slika \* ARABIC \s 1 ">
-        <w:r>
-          <w:rPr>
-            <w:noProof/>
-          </w:rPr>
-          <w:t>2</w:t>
-        </w:r>
-      </w:fldSimple>
+      <w:r>
+        <w:fldChar w:fldCharType="begin"/>
+      </w:r>
+      <w:r>
+        <w:instrText xml:space="preserve"> SEQ Slika \* ARABIC \s 1 </w:instrText>
+      </w:r>
+      <w:r>
+        <w:fldChar w:fldCharType="separate"/>
+      </w:r>
+      <w:r>
+        <w:rPr>
+          <w:noProof/>
+        </w:rPr>
+        <w:t>2</w:t>
+      </w:r>
+      <w:r>
+        <w:rPr>
+          <w:noProof/>
+        </w:rPr>
+        <w:fldChar w:fldCharType="end"/>
+      </w:r>
       <w:r>
         <w:t xml:space="preserve"> </w:t>
       </w:r>
@@ -770,31 +952,57 @@
     </w:p>
     <w:p>
       <w:pPr>
-        <w:pStyle w:val="Opisslike"/>
+        <w:pStyle w:val="Caption"/>
         <w:jc w:val="center"/>
       </w:pPr>
       <w:r>
         <w:t xml:space="preserve">Slika </w:t>
       </w:r>
-      <w:fldSimple w:instr=" STYLEREF 1 \s ">
-        <w:r>
-          <w:rPr>
-            <w:noProof/>
-          </w:rPr>
-          <w:t>2</w:t>
-        </w:r>
-      </w:fldSimple>
+      <w:r>
+        <w:fldChar w:fldCharType="begin"/>
+      </w:r>
+      <w:r>
+        <w:instrText xml:space="preserve"> STYLEREF 1 \s </w:instrText>
+      </w:r>
+      <w:r>
+        <w:fldChar w:fldCharType="separate"/>
+      </w:r>
+      <w:r>
+        <w:rPr>
+          <w:noProof/>
+        </w:rPr>
+        <w:t>2</w:t>
+      </w:r>
+      <w:r>
+        <w:rPr>
+          <w:noProof/>
+        </w:rPr>
+        <w:fldChar w:fldCharType="end"/>
+      </w:r>
       <w:r>
         <w:t>.</w:t>
       </w:r>
-      <w:fldSimple w:instr=" SEQ Slika \* ARABIC \s 1 ">
-        <w:r>
-          <w:rPr>
-            <w:noProof/>
-          </w:rPr>
-          <w:t>3</w:t>
-        </w:r>
-      </w:fldSimple>
+      <w:r>
+        <w:fldChar w:fldCharType="begin"/>
+      </w:r>
+      <w:r>
+        <w:instrText xml:space="preserve"> SEQ Slika \* ARABIC \s 1 </w:instrText>
+      </w:r>
+      <w:r>
+        <w:fldChar w:fldCharType="separate"/>
+      </w:r>
+      <w:r>
+        <w:rPr>
+          <w:noProof/>
+        </w:rPr>
+        <w:t>3</w:t>
+      </w:r>
+      <w:r>
+        <w:rPr>
+          <w:noProof/>
+        </w:rPr>
+        <w:fldChar w:fldCharType="end"/>
+      </w:r>
       <w:r>
         <w:t xml:space="preserve"> </w:t>
       </w:r>
@@ -864,31 +1072,57 @@
     </w:p>
     <w:p>
       <w:pPr>
-        <w:pStyle w:val="Opisslike"/>
+        <w:pStyle w:val="Caption"/>
         <w:jc w:val="center"/>
       </w:pPr>
       <w:r>
         <w:t xml:space="preserve">Slika </w:t>
       </w:r>
-      <w:fldSimple w:instr=" STYLEREF 1 \s ">
-        <w:r>
-          <w:rPr>
-            <w:noProof/>
-          </w:rPr>
-          <w:t>2</w:t>
-        </w:r>
-      </w:fldSimple>
+      <w:r>
+        <w:fldChar w:fldCharType="begin"/>
+      </w:r>
+      <w:r>
+        <w:instrText xml:space="preserve"> STYLEREF 1 \s </w:instrText>
+      </w:r>
+      <w:r>
+        <w:fldChar w:fldCharType="separate"/>
+      </w:r>
+      <w:r>
+        <w:rPr>
+          <w:noProof/>
+        </w:rPr>
+        <w:t>2</w:t>
+      </w:r>
+      <w:r>
+        <w:rPr>
+          <w:noProof/>
+        </w:rPr>
+        <w:fldChar w:fldCharType="end"/>
+      </w:r>
       <w:r>
         <w:t>.</w:t>
       </w:r>
-      <w:fldSimple w:instr=" SEQ Slika \* ARABIC \s 1 ">
-        <w:r>
-          <w:rPr>
-            <w:noProof/>
-          </w:rPr>
-          <w:t>4</w:t>
-        </w:r>
-      </w:fldSimple>
+      <w:r>
+        <w:fldChar w:fldCharType="begin"/>
+      </w:r>
+      <w:r>
+        <w:instrText xml:space="preserve"> SEQ Slika \* ARABIC \s 1 </w:instrText>
+      </w:r>
+      <w:r>
+        <w:fldChar w:fldCharType="separate"/>
+      </w:r>
+      <w:r>
+        <w:rPr>
+          <w:noProof/>
+        </w:rPr>
+        <w:t>4</w:t>
+      </w:r>
+      <w:r>
+        <w:rPr>
+          <w:noProof/>
+        </w:rPr>
+        <w:fldChar w:fldCharType="end"/>
+      </w:r>
       <w:r>
         <w:t xml:space="preserve"> </w:t>
       </w:r>
@@ -964,31 +1198,60 @@
     </w:p>
     <w:p>
       <w:pPr>
-        <w:pStyle w:val="Opisslike"/>
+        <w:pStyle w:val="Caption"/>
         <w:jc w:val="center"/>
       </w:pPr>
       <w:r>
         <w:t xml:space="preserve">Slika </w:t>
       </w:r>
-      <w:fldSimple w:instr=" STYLEREF 1 \s ">
-        <w:r>
-          <w:rPr>
-            <w:noProof/>
-          </w:rPr>
-          <w:t>2</w:t>
-        </w:r>
-      </w:fldSimple>
+      <w:r>
+        <w:fldChar w:fldCharType="begin"/>
+      </w:r>
+      <w:r>
+        <w:instrText xml:space="preserve"> STYLEREF 1 \s </w:instrText>
+      </w:r>
+      <w:r>
+        <w:fldChar w:fldCharType="separate"/>
+      </w:r>
+      <w:r>
+        <w:rPr>
+          <w:noProof/>
+        </w:rPr>
+        <w:t>2</w:t>
+      </w:r>
+      <w:r>
+        <w:rPr>
+          <w:noProof/>
+        </w:rPr>
+        <w:fldChar w:fldCharType="end"/>
+      </w:r>
       <w:r>
         <w:t>.</w:t>
       </w:r>
-      <w:fldSimple w:instr=" SEQ Slika \* ARABIC \s 1 ">
-        <w:r>
-          <w:rPr>
-            <w:noProof/>
-          </w:rPr>
-          <w:t>5</w:t>
-        </w:r>
-      </w:fldSimple>
+      <w:r>
+        <w:fldChar w:fldCharType="begin"/>
+      </w:r>
+      <w:r>
+        <w:instrText xml:space="preserve"> SEQ </w:instrText>
+      </w:r>
+      <w:r>
+        <w:instrText xml:space="preserve">Slika \* ARABIC \s 1 </w:instrText>
+      </w:r>
+      <w:r>
+        <w:fldChar w:fldCharType="separate"/>
+      </w:r>
+      <w:r>
+        <w:rPr>
+          <w:noProof/>
+        </w:rPr>
+        <w:t>5</w:t>
+      </w:r>
+      <w:r>
+        <w:rPr>
+          <w:noProof/>
+        </w:rPr>
+        <w:fldChar w:fldCharType="end"/>
+      </w:r>
       <w:r>
         <w:t xml:space="preserve"> </w:t>
       </w:r>
@@ -1064,31 +1327,57 @@
     </w:p>
     <w:p>
       <w:pPr>
-        <w:pStyle w:val="Opisslike"/>
+        <w:pStyle w:val="Caption"/>
         <w:jc w:val="center"/>
       </w:pPr>
       <w:r>
         <w:t xml:space="preserve">Slika </w:t>
       </w:r>
-      <w:fldSimple w:instr=" STYLEREF 1 \s ">
-        <w:r>
-          <w:rPr>
-            <w:noProof/>
-          </w:rPr>
-          <w:t>2</w:t>
-        </w:r>
-      </w:fldSimple>
+      <w:r>
+        <w:fldChar w:fldCharType="begin"/>
+      </w:r>
+      <w:r>
+        <w:instrText xml:space="preserve"> STYLEREF 1 \s </w:instrText>
+      </w:r>
+      <w:r>
+        <w:fldChar w:fldCharType="separate"/>
+      </w:r>
+      <w:r>
+        <w:rPr>
+          <w:noProof/>
+        </w:rPr>
+        <w:t>2</w:t>
+      </w:r>
+      <w:r>
+        <w:rPr>
+          <w:noProof/>
+        </w:rPr>
+        <w:fldChar w:fldCharType="end"/>
+      </w:r>
       <w:r>
         <w:t>.</w:t>
       </w:r>
-      <w:fldSimple w:instr=" SEQ Slika \* ARABIC \s 1 ">
-        <w:r>
-          <w:rPr>
-            <w:noProof/>
-          </w:rPr>
-          <w:t>6</w:t>
-        </w:r>
-      </w:fldSimple>
+      <w:r>
+        <w:fldChar w:fldCharType="begin"/>
+      </w:r>
+      <w:r>
+        <w:instrText xml:space="preserve"> SEQ Slika \* ARABIC \s 1 </w:instrText>
+      </w:r>
+      <w:r>
+        <w:fldChar w:fldCharType="separate"/>
+      </w:r>
+      <w:r>
+        <w:rPr>
+          <w:noProof/>
+        </w:rPr>
+        <w:t>6</w:t>
+      </w:r>
+      <w:r>
+        <w:rPr>
+          <w:noProof/>
+        </w:rPr>
+        <w:fldChar w:fldCharType="end"/>
+      </w:r>
       <w:r>
         <w:t xml:space="preserve"> </w:t>
       </w:r>
@@ -1102,25 +1391,31 @@
         <w:t xml:space="preserve">  stranice u Desktop i Mobile prikazu</w:t>
       </w:r>
     </w:p>
+    <w:p>
+      <w:r>
+        <w:br w:type="page"/>
+      </w:r>
+    </w:p>
+    <w:p>
+      <w:pPr>
+        <w:pStyle w:val="Heading1"/>
+      </w:pPr>
+      <w:bookmarkStart w:id="2" w:name="_Toc32168991"/>
+      <w:r>
+        <w:lastRenderedPageBreak/>
+        <w:t>High fidelity prototipi</w:t>
+      </w:r>
+      <w:bookmarkEnd w:id="2"/>
+    </w:p>
     <w:p/>
     <w:p>
       <w:pPr>
-        <w:pStyle w:val="Naslov1"/>
-      </w:pPr>
-      <w:r>
-        <w:t>High fidelity prototipi</w:t>
-      </w:r>
-    </w:p>
-    <w:p/>
-    <w:p>
-      <w:pPr>
         <w:keepNext/>
       </w:pPr>
       <w:r>
         <w:rPr>
           <w:noProof/>
         </w:rPr>
-        <w:lastRenderedPageBreak/>
         <w:drawing>
           <wp:inline distT="0" distB="0" distL="0" distR="0" wp14:anchorId="44414DC3" wp14:editId="714C7488">
             <wp:extent cx="5762625" cy="4093845"/>
@@ -1173,31 +1468,57 @@
     </w:p>
     <w:p>
       <w:pPr>
-        <w:pStyle w:val="Opisslike"/>
+        <w:pStyle w:val="Caption"/>
         <w:jc w:val="center"/>
       </w:pPr>
       <w:r>
         <w:t xml:space="preserve">Slika </w:t>
       </w:r>
-      <w:fldSimple w:instr=" STYLEREF 1 \s ">
-        <w:r>
-          <w:rPr>
-            <w:noProof/>
-          </w:rPr>
-          <w:t>3</w:t>
-        </w:r>
-      </w:fldSimple>
+      <w:r>
+        <w:fldChar w:fldCharType="begin"/>
+      </w:r>
+      <w:r>
+        <w:instrText xml:space="preserve"> STYLEREF 1 \s </w:instrText>
+      </w:r>
+      <w:r>
+        <w:fldChar w:fldCharType="separate"/>
+      </w:r>
+      <w:r>
+        <w:rPr>
+          <w:noProof/>
+        </w:rPr>
+        <w:t>3</w:t>
+      </w:r>
+      <w:r>
+        <w:rPr>
+          <w:noProof/>
+        </w:rPr>
+        <w:fldChar w:fldCharType="end"/>
+      </w:r>
       <w:r>
         <w:t>.</w:t>
       </w:r>
-      <w:fldSimple w:instr=" SEQ Slika \* ARABIC \s 1 ">
-        <w:r>
-          <w:rPr>
-            <w:noProof/>
-          </w:rPr>
-          <w:t>1</w:t>
-        </w:r>
-      </w:fldSimple>
+      <w:r>
+        <w:fldChar w:fldCharType="begin"/>
+      </w:r>
+      <w:r>
+        <w:instrText xml:space="preserve"> SEQ Slika \* ARABIC \s 1 </w:instrText>
+      </w:r>
+      <w:r>
+        <w:fldChar w:fldCharType="separate"/>
+      </w:r>
+      <w:r>
+        <w:rPr>
+          <w:noProof/>
+        </w:rPr>
+        <w:t>1</w:t>
+      </w:r>
+      <w:r>
+        <w:rPr>
+          <w:noProof/>
+        </w:rPr>
+        <w:fldChar w:fldCharType="end"/>
+      </w:r>
       <w:r>
         <w:t xml:space="preserve"> High fidelity prototip naslovne stranice</w:t>
       </w:r>
@@ -1264,38 +1585,64 @@
     </w:p>
     <w:p>
       <w:pPr>
-        <w:pStyle w:val="Opisslike"/>
+        <w:pStyle w:val="Caption"/>
         <w:jc w:val="center"/>
       </w:pPr>
       <w:r>
         <w:t xml:space="preserve">Slika </w:t>
       </w:r>
-      <w:fldSimple w:instr=" STYLEREF 1 \s ">
-        <w:r>
-          <w:rPr>
-            <w:noProof/>
-          </w:rPr>
-          <w:t>3</w:t>
-        </w:r>
-      </w:fldSimple>
+      <w:r>
+        <w:fldChar w:fldCharType="begin"/>
+      </w:r>
+      <w:r>
+        <w:instrText xml:space="preserve"> STYLEREF 1 \s </w:instrText>
+      </w:r>
+      <w:r>
+        <w:fldChar w:fldCharType="separate"/>
+      </w:r>
+      <w:r>
+        <w:rPr>
+          <w:noProof/>
+        </w:rPr>
+        <w:t>3</w:t>
+      </w:r>
+      <w:r>
+        <w:rPr>
+          <w:noProof/>
+        </w:rPr>
+        <w:fldChar w:fldCharType="end"/>
+      </w:r>
       <w:r>
         <w:t>.</w:t>
       </w:r>
-      <w:fldSimple w:instr=" SEQ Slika \* ARABIC \s 1 ">
-        <w:r>
-          <w:rPr>
-            <w:noProof/>
-          </w:rPr>
-          <w:t>2</w:t>
-        </w:r>
-      </w:fldSimple>
+      <w:r>
+        <w:fldChar w:fldCharType="begin"/>
+      </w:r>
+      <w:r>
+        <w:instrText xml:space="preserve"> SEQ Slika \* ARABIC \s 1 </w:instrText>
+      </w:r>
+      <w:r>
+        <w:fldChar w:fldCharType="separate"/>
+      </w:r>
+      <w:r>
+        <w:rPr>
+          <w:noProof/>
+        </w:rPr>
+        <w:t>2</w:t>
+      </w:r>
+      <w:r>
+        <w:rPr>
+          <w:noProof/>
+        </w:rPr>
+        <w:fldChar w:fldCharType="end"/>
+      </w:r>
       <w:r>
         <w:t xml:space="preserve"> High fidelity prototip Peppers stranice</w:t>
       </w:r>
     </w:p>
     <w:p>
       <w:pPr>
-        <w:pStyle w:val="Opisslike"/>
+        <w:pStyle w:val="Caption"/>
         <w:keepNext/>
         <w:jc w:val="center"/>
       </w:pPr>
@@ -1355,36 +1702,253 @@
     </w:p>
     <w:p>
       <w:pPr>
-        <w:pStyle w:val="Opisslike"/>
+        <w:pStyle w:val="Caption"/>
         <w:jc w:val="center"/>
       </w:pPr>
       <w:r>
         <w:t xml:space="preserve">Slika </w:t>
       </w:r>
-      <w:fldSimple w:instr=" STYLEREF 1 \s ">
-        <w:r>
-          <w:rPr>
-            <w:noProof/>
-          </w:rPr>
-          <w:t>3</w:t>
-        </w:r>
-      </w:fldSimple>
+      <w:r>
+        <w:fldChar w:fldCharType="begin"/>
+      </w:r>
+      <w:r>
+        <w:instrText xml:space="preserve"> STYLEREF 1 \s </w:instrText>
+      </w:r>
+      <w:r>
+        <w:fldChar w:fldCharType="separate"/>
+      </w:r>
+      <w:r>
+        <w:rPr>
+          <w:noProof/>
+        </w:rPr>
+        <w:t>3</w:t>
+      </w:r>
+      <w:r>
+        <w:rPr>
+          <w:noProof/>
+        </w:rPr>
+        <w:fldChar w:fldCharType="end"/>
+      </w:r>
       <w:r>
         <w:t>.</w:t>
       </w:r>
-      <w:fldSimple w:instr=" SEQ Slika \* ARABIC \s 1 ">
-        <w:r>
-          <w:rPr>
-            <w:noProof/>
-          </w:rPr>
-          <w:t>3</w:t>
-        </w:r>
-      </w:fldSimple>
+      <w:r>
+        <w:fldChar w:fldCharType="begin"/>
+      </w:r>
+      <w:r>
+        <w:instrText xml:space="preserve"> SEQ Slika \* ARABIC \s 1 </w:instrText>
+      </w:r>
+      <w:r>
+        <w:fldChar w:fldCharType="separate"/>
+      </w:r>
+      <w:r>
+        <w:rPr>
+          <w:noProof/>
+        </w:rPr>
+        <w:t>3</w:t>
+      </w:r>
+      <w:r>
+        <w:rPr>
+          <w:noProof/>
+        </w:rPr>
+        <w:fldChar w:fldCharType="end"/>
+      </w:r>
       <w:r>
         <w:t xml:space="preserve"> High fidelity prototip Posts stranice</w:t>
       </w:r>
-      <w:bookmarkStart w:id="2" w:name="_GoBack"/>
-      <w:bookmarkEnd w:id="2"/>
+    </w:p>
+    <w:p>
+      <w:pPr>
+        <w:pStyle w:val="Heading1"/>
+      </w:pPr>
+      <w:r>
+        <w:lastRenderedPageBreak/>
+        <w:t>Evauluacija prototipa</w:t>
+      </w:r>
+    </w:p>
+    <w:p>
+      <w:pPr>
+        <w:pStyle w:val="Heading2"/>
+      </w:pPr>
+      <w:r>
+        <w:t>Heuristike iskoristivosti</w:t>
+      </w:r>
+    </w:p>
+    <w:p>
+      <w:pPr>
+        <w:pStyle w:val="Heading3"/>
+      </w:pPr>
+      <w:r>
+        <w:t>Podudarnost između stvarnog svijeta i sustava</w:t>
+      </w:r>
+    </w:p>
+    <w:p>
+      <w:pPr>
+        <w:pStyle w:val="Heading3"/>
+      </w:pPr>
+      <w:r>
+        <w:t>Konzistentnost i standardi</w:t>
+      </w:r>
+    </w:p>
+    <w:p>
+      <w:pPr>
+        <w:pStyle w:val="Heading3"/>
+      </w:pPr>
+      <w:r>
+        <w:t>Vidljivost statusa</w:t>
+      </w:r>
+    </w:p>
+    <w:p>
+      <w:pPr>
+        <w:pStyle w:val="Heading3"/>
+      </w:pPr>
+      <w:r>
+        <w:t>Korisnička sloboda i kontrola</w:t>
+      </w:r>
+    </w:p>
+    <w:p>
+      <w:pPr>
+        <w:pStyle w:val="Heading3"/>
+      </w:pPr>
+      <w:r>
+        <w:t>Sprječavanje grešaka</w:t>
+      </w:r>
+    </w:p>
+    <w:p>
+      <w:pPr>
+        <w:pStyle w:val="Heading3"/>
+      </w:pPr>
+      <w:r>
+        <w:t>Detekcija i oporavak od grešaka</w:t>
+      </w:r>
+    </w:p>
+    <w:p>
+      <w:pPr>
+        <w:pStyle w:val="Heading3"/>
+      </w:pPr>
+      <w:r>
+        <w:t>Prepoznavanje umjesto prisjećanja</w:t>
+      </w:r>
+    </w:p>
+    <w:p>
+      <w:pPr>
+        <w:pStyle w:val="Heading3"/>
+      </w:pPr>
+      <w:r>
+        <w:t>Fleksibilnost i efikasnost korištenja</w:t>
+      </w:r>
+    </w:p>
+    <w:p>
+      <w:pPr>
+        <w:pStyle w:val="Heading3"/>
+      </w:pPr>
+      <w:r>
+        <w:t>Estetika i minimalistički dizajn</w:t>
+      </w:r>
+    </w:p>
+    <w:p>
+      <w:pPr>
+        <w:pStyle w:val="Heading3"/>
+      </w:pPr>
+      <w:r>
+        <w:t>Pomoć i dokumentacija</w:t>
+      </w:r>
+    </w:p>
+    <w:p/>
+    <w:p>
+      <w:pPr>
+        <w:pStyle w:val="Heading2"/>
+      </w:pPr>
+      <w:r>
+        <w:t>CRAP principi</w:t>
+      </w:r>
+    </w:p>
+    <w:p>
+      <w:pPr>
+        <w:pStyle w:val="Heading3"/>
+      </w:pPr>
+      <w:r>
+        <w:t>Contrast</w:t>
+      </w:r>
+    </w:p>
+    <w:p>
+      <w:pPr>
+        <w:pStyle w:val="Heading3"/>
+      </w:pPr>
+      <w:r>
+        <w:t>Repetition</w:t>
+      </w:r>
+    </w:p>
+    <w:p>
+      <w:pPr>
+        <w:pStyle w:val="Heading3"/>
+      </w:pPr>
+      <w:r>
+        <w:t>Alignment</w:t>
+      </w:r>
+    </w:p>
+    <w:p>
+      <w:pPr>
+        <w:pStyle w:val="Heading3"/>
+      </w:pPr>
+      <w:r>
+        <w:t>Proximity</w:t>
+      </w:r>
+    </w:p>
+    <w:p/>
+    <w:p>
+      <w:pPr>
+        <w:pStyle w:val="Heading2"/>
+      </w:pPr>
+      <w:r>
+        <w:t>Low-level teorije</w:t>
+      </w:r>
+    </w:p>
+    <w:p>
+      <w:pPr>
+        <w:pStyle w:val="Heading2"/>
+      </w:pPr>
+      <w:r>
+        <w:t>Fitts' law</w:t>
+      </w:r>
+    </w:p>
+    <w:p>
+      <w:pPr>
+        <w:pStyle w:val="Heading2"/>
+      </w:pPr>
+      <w:r>
+        <w:t>Hick's law</w:t>
+      </w:r>
+      <w:bookmarkStart w:id="3" w:name="_GoBack"/>
+      <w:bookmarkEnd w:id="3"/>
+    </w:p>
+    <w:p>
+      <w:r>
+        <w:br w:type="page"/>
+      </w:r>
+    </w:p>
+    <w:p>
+      <w:pPr>
+        <w:pStyle w:val="Heading1"/>
+      </w:pPr>
+      <w:r>
+        <w:lastRenderedPageBreak/>
+        <w:t>Implementacija prototipa</w:t>
+      </w:r>
+    </w:p>
+    <w:p>
+      <w:r>
+        <w:br w:type="page"/>
+      </w:r>
+    </w:p>
+    <w:p>
+      <w:pPr>
+        <w:pStyle w:val="Heading1"/>
+      </w:pPr>
+      <w:r>
+        <w:lastRenderedPageBreak/>
+        <w:t>Zaključak</w:t>
+      </w:r>
     </w:p>
     <w:sectPr>
       <w:footerReference w:type="default" r:id="rId18"/>
@@ -1427,7 +1991,7 @@
 <w:ftr xmlns:wpc="http://schemas.microsoft.com/office/word/2010/wordprocessingCanvas" xmlns:cx="http://schemas.microsoft.com/office/drawing/2014/chartex" xmlns:cx1="http://schemas.microsoft.com/office/drawing/2015/9/8/chartex" xmlns:cx2="http://schemas.microsoft.com/office/drawing/2015/10/21/chartex" xmlns:cx3="http://schemas.microsoft.com/office/drawing/2016/5/9/chartex" xmlns:cx4="http://schemas.microsoft.com/office/drawing/2016/5/10/chartex" xmlns:cx5="http://schemas.microsoft.com/office/drawing/2016/5/11/chartex" xmlns:cx6="http://schemas.microsoft.com/office/drawing/2016/5/12/chartex" xmlns:cx7="http://schemas.microsoft.com/office/drawing/2016/5/13/chartex" xmlns:cx8="http://schemas.microsoft.com/office/drawing/2016/5/14/chartex" xmlns:mc="http://schemas.openxmlformats.org/markup-compatibility/2006" xmlns:aink="http://schemas.microsoft.com/office/drawing/2016/ink" xmlns:am3d="http://schemas.microsoft.com/office/drawing/2017/model3d" xmlns:o="urn:schemas-microsoft-com:office:office" xmlns:r="http://schemas.openxmlformats.org/officeDocument/2006/relationships" xmlns:m="http://schemas.openxmlformats.org/officeDocument/2006/math" xmlns:v="urn:schemas-microsoft-com:vml" xmlns:wp14="http://schemas.microsoft.com/office/word/2010/wordprocessingDrawing" xmlns:wp="http://schemas.openxmlformats.org/drawingml/2006/wordprocessingDrawing" xmlns:w10="urn:schemas-microsoft-com:office:word" xmlns:w="http://schemas.openxmlformats.org/wordprocessingml/2006/main" xmlns:w14="http://schemas.microsoft.com/office/word/2010/wordml" xmlns:w15="http://schemas.microsoft.com/office/word/2012/wordml" xmlns:w16cid="http://schemas.microsoft.com/office/word/2016/wordml/cid" xmlns:w16se="http://schemas.microsoft.com/office/word/2015/wordml/symex" xmlns:wpg="http://schemas.microsoft.com/office/word/2010/wordprocessingGroup" xmlns:wpi="http://schemas.microsoft.com/office/word/2010/wordprocessingInk" xmlns:wne="http://schemas.microsoft.com/office/word/2006/wordml" xmlns:wps="http://schemas.microsoft.com/office/word/2010/wordprocessingShape" mc:Ignorable="w14 w15 w16se w16cid wp14">
   <w:p>
     <w:pPr>
-      <w:pStyle w:val="Podnoje"/>
+      <w:pStyle w:val="Footer"/>
       <w:tabs>
         <w:tab w:val="clear" w:pos="4536"/>
         <w:tab w:val="clear" w:pos="9072"/>
@@ -1452,7 +2016,7 @@
     <w:sdtContent>
       <w:p>
         <w:pPr>
-          <w:pStyle w:val="Podnoje"/>
+          <w:pStyle w:val="Footer"/>
           <w:jc w:val="center"/>
         </w:pPr>
         <w:r>
@@ -1475,7 +2039,7 @@
   </w:sdt>
   <w:p>
     <w:pPr>
-      <w:pStyle w:val="Podnoje"/>
+      <w:pStyle w:val="Footer"/>
       <w:tabs>
         <w:tab w:val="clear" w:pos="4536"/>
         <w:tab w:val="clear" w:pos="9072"/>
@@ -1520,7 +2084,7 @@
     <w:lvl w:ilvl="0">
       <w:start w:val="1"/>
       <w:numFmt w:val="decimal"/>
-      <w:pStyle w:val="Naslov1"/>
+      <w:pStyle w:val="Heading1"/>
       <w:lvlText w:val="%1"/>
       <w:lvlJc w:val="left"/>
       <w:pPr>
@@ -1530,7 +2094,7 @@
     <w:lvl w:ilvl="1">
       <w:start w:val="1"/>
       <w:numFmt w:val="decimal"/>
-      <w:pStyle w:val="Naslov2"/>
+      <w:pStyle w:val="Heading2"/>
       <w:lvlText w:val="%1.%2"/>
       <w:lvlJc w:val="left"/>
       <w:pPr>
@@ -1540,7 +2104,7 @@
     <w:lvl w:ilvl="2">
       <w:start w:val="1"/>
       <w:numFmt w:val="decimal"/>
-      <w:pStyle w:val="Naslov3"/>
+      <w:pStyle w:val="Heading3"/>
       <w:lvlText w:val="%1.%2.%3"/>
       <w:lvlJc w:val="left"/>
       <w:pPr>
@@ -1550,7 +2114,7 @@
     <w:lvl w:ilvl="3">
       <w:start w:val="1"/>
       <w:numFmt w:val="decimal"/>
-      <w:pStyle w:val="Naslov4"/>
+      <w:pStyle w:val="Heading4"/>
       <w:lvlText w:val="%1.%2.%3.%4"/>
       <w:lvlJc w:val="left"/>
       <w:pPr>
@@ -1560,7 +2124,7 @@
     <w:lvl w:ilvl="4">
       <w:start w:val="1"/>
       <w:numFmt w:val="decimal"/>
-      <w:pStyle w:val="Naslov5"/>
+      <w:pStyle w:val="Heading5"/>
       <w:lvlText w:val="%1.%2.%3.%4.%5"/>
       <w:lvlJc w:val="left"/>
       <w:pPr>
@@ -1570,7 +2134,7 @@
     <w:lvl w:ilvl="5">
       <w:start w:val="1"/>
       <w:numFmt w:val="decimal"/>
-      <w:pStyle w:val="Naslov6"/>
+      <w:pStyle w:val="Heading6"/>
       <w:lvlText w:val="%1.%2.%3.%4.%5.%6"/>
       <w:lvlJc w:val="left"/>
       <w:pPr>
@@ -1580,7 +2144,7 @@
     <w:lvl w:ilvl="6">
       <w:start w:val="1"/>
       <w:numFmt w:val="decimal"/>
-      <w:pStyle w:val="Naslov7"/>
+      <w:pStyle w:val="Heading7"/>
       <w:lvlText w:val="%1.%2.%3.%4.%5.%6.%7"/>
       <w:lvlJc w:val="left"/>
       <w:pPr>
@@ -1590,7 +2154,7 @@
     <w:lvl w:ilvl="7">
       <w:start w:val="1"/>
       <w:numFmt w:val="decimal"/>
-      <w:pStyle w:val="Naslov8"/>
+      <w:pStyle w:val="Heading8"/>
       <w:lvlText w:val="%1.%2.%3.%4.%5.%6.%7.%8"/>
       <w:lvlJc w:val="left"/>
       <w:pPr>
@@ -1600,7 +2164,7 @@
     <w:lvl w:ilvl="8">
       <w:start w:val="1"/>
       <w:numFmt w:val="decimal"/>
-      <w:pStyle w:val="Naslov9"/>
+      <w:pStyle w:val="Heading9"/>
       <w:lvlText w:val="%1.%2.%3.%4.%5.%6.%7.%8.%9"/>
       <w:lvlJc w:val="left"/>
       <w:pPr>
@@ -1631,7 +2195,7 @@
       </w:pPr>
     </w:pPrDefault>
   </w:docDefaults>
-  <w:latentStyles w:defLockedState="0" w:defUIPriority="99" w:defSemiHidden="0" w:defUnhideWhenUsed="0" w:defQFormat="0" w:count="377">
+  <w:latentStyles w:defLockedState="0" w:defUIPriority="99" w:defSemiHidden="0" w:defUnhideWhenUsed="0" w:defQFormat="0" w:count="376">
     <w:lsdException w:name="Normal" w:uiPriority="0" w:qFormat="1"/>
     <w:lsdException w:name="heading 1" w:uiPriority="9" w:qFormat="1"/>
     <w:lsdException w:name="heading 2" w:semiHidden="1" w:uiPriority="9" w:unhideWhenUsed="1" w:qFormat="1"/>
@@ -2008,17 +2572,16 @@
     <w:lsdException w:name="Hashtag" w:semiHidden="1" w:unhideWhenUsed="1"/>
     <w:lsdException w:name="Unresolved Mention" w:semiHidden="1" w:unhideWhenUsed="1"/>
     <w:lsdException w:name="Smart Link" w:semiHidden="1" w:unhideWhenUsed="1"/>
-    <w:lsdException w:name="Smart Link Error" w:semiHidden="1" w:unhideWhenUsed="1"/>
   </w:latentStyles>
   <w:style w:type="paragraph" w:default="1" w:styleId="Normal">
     <w:name w:val="Normal"/>
     <w:qFormat/>
   </w:style>
-  <w:style w:type="paragraph" w:styleId="Naslov1">
+  <w:style w:type="paragraph" w:styleId="Heading1">
     <w:name w:val="heading 1"/>
     <w:basedOn w:val="Normal"/>
     <w:next w:val="Normal"/>
-    <w:link w:val="Naslov1Char"/>
+    <w:link w:val="Heading1Char"/>
     <w:uiPriority w:val="9"/>
     <w:qFormat/>
     <w:rsid w:val="00AD526A"/>
@@ -2037,13 +2600,12 @@
       <w:szCs w:val="32"/>
     </w:rPr>
   </w:style>
-  <w:style w:type="paragraph" w:styleId="Naslov2">
+  <w:style w:type="paragraph" w:styleId="Heading2">
     <w:name w:val="heading 2"/>
     <w:basedOn w:val="Normal"/>
     <w:next w:val="Normal"/>
-    <w:link w:val="Naslov2Char"/>
+    <w:link w:val="Heading2Char"/>
     <w:uiPriority w:val="9"/>
-    <w:semiHidden/>
     <w:unhideWhenUsed/>
     <w:qFormat/>
     <w:rsid w:val="00AD526A"/>
@@ -2063,13 +2625,12 @@
       <w:szCs w:val="26"/>
     </w:rPr>
   </w:style>
-  <w:style w:type="paragraph" w:styleId="Naslov3">
+  <w:style w:type="paragraph" w:styleId="Heading3">
     <w:name w:val="heading 3"/>
     <w:basedOn w:val="Normal"/>
     <w:next w:val="Normal"/>
-    <w:link w:val="Naslov3Char"/>
+    <w:link w:val="Heading3Char"/>
     <w:uiPriority w:val="9"/>
-    <w:semiHidden/>
     <w:unhideWhenUsed/>
     <w:qFormat/>
     <w:rsid w:val="00AD526A"/>
@@ -2090,11 +2651,11 @@
       <w:szCs w:val="24"/>
     </w:rPr>
   </w:style>
-  <w:style w:type="paragraph" w:styleId="Naslov4">
+  <w:style w:type="paragraph" w:styleId="Heading4">
     <w:name w:val="heading 4"/>
     <w:basedOn w:val="Normal"/>
     <w:next w:val="Normal"/>
-    <w:link w:val="Naslov4Char"/>
+    <w:link w:val="Heading4Char"/>
     <w:uiPriority w:val="9"/>
     <w:semiHidden/>
     <w:unhideWhenUsed/>
@@ -2117,11 +2678,11 @@
       <w:color w:val="2F5496" w:themeColor="accent1" w:themeShade="BF"/>
     </w:rPr>
   </w:style>
-  <w:style w:type="paragraph" w:styleId="Naslov5">
+  <w:style w:type="paragraph" w:styleId="Heading5">
     <w:name w:val="heading 5"/>
     <w:basedOn w:val="Normal"/>
     <w:next w:val="Normal"/>
-    <w:link w:val="Naslov5Char"/>
+    <w:link w:val="Heading5Char"/>
     <w:uiPriority w:val="9"/>
     <w:semiHidden/>
     <w:unhideWhenUsed/>
@@ -2142,11 +2703,11 @@
       <w:color w:val="2F5496" w:themeColor="accent1" w:themeShade="BF"/>
     </w:rPr>
   </w:style>
-  <w:style w:type="paragraph" w:styleId="Naslov6">
+  <w:style w:type="paragraph" w:styleId="Heading6">
     <w:name w:val="heading 6"/>
     <w:basedOn w:val="Normal"/>
     <w:next w:val="Normal"/>
-    <w:link w:val="Naslov6Char"/>
+    <w:link w:val="Heading6Char"/>
     <w:uiPriority w:val="9"/>
     <w:semiHidden/>
     <w:unhideWhenUsed/>
@@ -2167,11 +2728,11 @@
       <w:color w:val="1F3763" w:themeColor="accent1" w:themeShade="7F"/>
     </w:rPr>
   </w:style>
-  <w:style w:type="paragraph" w:styleId="Naslov7">
+  <w:style w:type="paragraph" w:styleId="Heading7">
     <w:name w:val="heading 7"/>
     <w:basedOn w:val="Normal"/>
     <w:next w:val="Normal"/>
-    <w:link w:val="Naslov7Char"/>
+    <w:link w:val="Heading7Char"/>
     <w:uiPriority w:val="9"/>
     <w:semiHidden/>
     <w:unhideWhenUsed/>
@@ -2194,11 +2755,11 @@
       <w:color w:val="1F3763" w:themeColor="accent1" w:themeShade="7F"/>
     </w:rPr>
   </w:style>
-  <w:style w:type="paragraph" w:styleId="Naslov8">
+  <w:style w:type="paragraph" w:styleId="Heading8">
     <w:name w:val="heading 8"/>
     <w:basedOn w:val="Normal"/>
     <w:next w:val="Normal"/>
-    <w:link w:val="Naslov8Char"/>
+    <w:link w:val="Heading8Char"/>
     <w:uiPriority w:val="9"/>
     <w:semiHidden/>
     <w:unhideWhenUsed/>
@@ -2221,11 +2782,11 @@
       <w:szCs w:val="21"/>
     </w:rPr>
   </w:style>
-  <w:style w:type="paragraph" w:styleId="Naslov9">
+  <w:style w:type="paragraph" w:styleId="Heading9">
     <w:name w:val="heading 9"/>
     <w:basedOn w:val="Normal"/>
     <w:next w:val="Normal"/>
-    <w:link w:val="Naslov9Char"/>
+    <w:link w:val="Heading9Char"/>
     <w:uiPriority w:val="9"/>
     <w:semiHidden/>
     <w:unhideWhenUsed/>
@@ -2250,13 +2811,13 @@
       <w:szCs w:val="21"/>
     </w:rPr>
   </w:style>
-  <w:style w:type="character" w:default="1" w:styleId="Zadanifontodlomka">
+  <w:style w:type="character" w:default="1" w:styleId="DefaultParagraphFont">
     <w:name w:val="Default Paragraph Font"/>
     <w:uiPriority w:val="1"/>
     <w:semiHidden/>
     <w:unhideWhenUsed/>
   </w:style>
-  <w:style w:type="table" w:default="1" w:styleId="Obinatablica">
+  <w:style w:type="table" w:default="1" w:styleId="TableNormal">
     <w:name w:val="Normal Table"/>
     <w:uiPriority w:val="99"/>
     <w:semiHidden/>
@@ -2271,16 +2832,16 @@
       </w:tblCellMar>
     </w:tblPr>
   </w:style>
-  <w:style w:type="numbering" w:default="1" w:styleId="Bezpopisa">
+  <w:style w:type="numbering" w:default="1" w:styleId="NoList">
     <w:name w:val="No List"/>
     <w:uiPriority w:val="99"/>
     <w:semiHidden/>
     <w:unhideWhenUsed/>
   </w:style>
-  <w:style w:type="character" w:customStyle="1" w:styleId="Naslov1Char">
-    <w:name w:val="Naslov 1 Char"/>
-    <w:basedOn w:val="Zadanifontodlomka"/>
-    <w:link w:val="Naslov1"/>
+  <w:style w:type="character" w:customStyle="1" w:styleId="Heading1Char">
+    <w:name w:val="Heading 1 Char"/>
+    <w:basedOn w:val="DefaultParagraphFont"/>
+    <w:link w:val="Heading1"/>
     <w:uiPriority w:val="9"/>
     <w:rsid w:val="00AD526A"/>
     <w:rPr>
@@ -2289,9 +2850,9 @@
       <w:szCs w:val="32"/>
     </w:rPr>
   </w:style>
-  <w:style w:type="paragraph" w:styleId="TOCNaslov">
+  <w:style w:type="paragraph" w:styleId="TOCHeading">
     <w:name w:val="TOC Heading"/>
-    <w:basedOn w:val="Naslov1"/>
+    <w:basedOn w:val="Heading1"/>
     <w:next w:val="Normal"/>
     <w:uiPriority w:val="39"/>
     <w:unhideWhenUsed/>
@@ -2304,10 +2865,10 @@
       <w:outlineLvl w:val="9"/>
     </w:pPr>
   </w:style>
-  <w:style w:type="paragraph" w:styleId="Zaglavlje">
+  <w:style w:type="paragraph" w:styleId="Header">
     <w:name w:val="header"/>
     <w:basedOn w:val="Normal"/>
-    <w:link w:val="ZaglavljeChar"/>
+    <w:link w:val="HeaderChar"/>
     <w:uiPriority w:val="99"/>
     <w:unhideWhenUsed/>
     <w:rsid w:val="00AD526A"/>
@@ -2319,17 +2880,17 @@
       <w:spacing w:after="0" w:line="240" w:lineRule="auto"/>
     </w:pPr>
   </w:style>
-  <w:style w:type="character" w:customStyle="1" w:styleId="ZaglavljeChar">
-    <w:name w:val="Zaglavlje Char"/>
-    <w:basedOn w:val="Zadanifontodlomka"/>
-    <w:link w:val="Zaglavlje"/>
+  <w:style w:type="character" w:customStyle="1" w:styleId="HeaderChar">
+    <w:name w:val="Header Char"/>
+    <w:basedOn w:val="DefaultParagraphFont"/>
+    <w:link w:val="Header"/>
     <w:uiPriority w:val="99"/>
     <w:rsid w:val="00AD526A"/>
   </w:style>
-  <w:style w:type="paragraph" w:styleId="Podnoje">
+  <w:style w:type="paragraph" w:styleId="Footer">
     <w:name w:val="footer"/>
     <w:basedOn w:val="Normal"/>
-    <w:link w:val="PodnojeChar"/>
+    <w:link w:val="FooterChar"/>
     <w:uiPriority w:val="99"/>
     <w:unhideWhenUsed/>
     <w:rsid w:val="00AD526A"/>
@@ -2341,19 +2902,18 @@
       <w:spacing w:after="0" w:line="240" w:lineRule="auto"/>
     </w:pPr>
   </w:style>
-  <w:style w:type="character" w:customStyle="1" w:styleId="PodnojeChar">
-    <w:name w:val="Podnožje Char"/>
-    <w:basedOn w:val="Zadanifontodlomka"/>
-    <w:link w:val="Podnoje"/>
+  <w:style w:type="character" w:customStyle="1" w:styleId="FooterChar">
+    <w:name w:val="Footer Char"/>
+    <w:basedOn w:val="DefaultParagraphFont"/>
+    <w:link w:val="Footer"/>
     <w:uiPriority w:val="99"/>
     <w:rsid w:val="00AD526A"/>
   </w:style>
-  <w:style w:type="character" w:customStyle="1" w:styleId="Naslov2Char">
-    <w:name w:val="Naslov 2 Char"/>
-    <w:basedOn w:val="Zadanifontodlomka"/>
-    <w:link w:val="Naslov2"/>
+  <w:style w:type="character" w:customStyle="1" w:styleId="Heading2Char">
+    <w:name w:val="Heading 2 Char"/>
+    <w:basedOn w:val="DefaultParagraphFont"/>
+    <w:link w:val="Heading2"/>
     <w:uiPriority w:val="9"/>
-    <w:semiHidden/>
     <w:rsid w:val="00AD526A"/>
     <w:rPr>
       <w:rFonts w:asciiTheme="majorHAnsi" w:eastAsiaTheme="majorEastAsia" w:hAnsiTheme="majorHAnsi" w:cstheme="majorBidi"/>
@@ -2361,12 +2921,11 @@
       <w:szCs w:val="26"/>
     </w:rPr>
   </w:style>
-  <w:style w:type="character" w:customStyle="1" w:styleId="Naslov3Char">
-    <w:name w:val="Naslov 3 Char"/>
-    <w:basedOn w:val="Zadanifontodlomka"/>
-    <w:link w:val="Naslov3"/>
+  <w:style w:type="character" w:customStyle="1" w:styleId="Heading3Char">
+    <w:name w:val="Heading 3 Char"/>
+    <w:basedOn w:val="DefaultParagraphFont"/>
+    <w:link w:val="Heading3"/>
     <w:uiPriority w:val="9"/>
-    <w:semiHidden/>
     <w:rsid w:val="00AD526A"/>
     <w:rPr>
       <w:rFonts w:asciiTheme="majorHAnsi" w:eastAsiaTheme="majorEastAsia" w:hAnsiTheme="majorHAnsi" w:cstheme="majorBidi"/>
@@ -2375,10 +2934,10 @@
       <w:szCs w:val="24"/>
     </w:rPr>
   </w:style>
-  <w:style w:type="character" w:customStyle="1" w:styleId="Naslov4Char">
-    <w:name w:val="Naslov 4 Char"/>
-    <w:basedOn w:val="Zadanifontodlomka"/>
-    <w:link w:val="Naslov4"/>
+  <w:style w:type="character" w:customStyle="1" w:styleId="Heading4Char">
+    <w:name w:val="Heading 4 Char"/>
+    <w:basedOn w:val="DefaultParagraphFont"/>
+    <w:link w:val="Heading4"/>
     <w:uiPriority w:val="9"/>
     <w:semiHidden/>
     <w:rsid w:val="00AD526A"/>
@@ -2389,10 +2948,10 @@
       <w:color w:val="2F5496" w:themeColor="accent1" w:themeShade="BF"/>
     </w:rPr>
   </w:style>
-  <w:style w:type="character" w:customStyle="1" w:styleId="Naslov5Char">
-    <w:name w:val="Naslov 5 Char"/>
-    <w:basedOn w:val="Zadanifontodlomka"/>
-    <w:link w:val="Naslov5"/>
+  <w:style w:type="character" w:customStyle="1" w:styleId="Heading5Char">
+    <w:name w:val="Heading 5 Char"/>
+    <w:basedOn w:val="DefaultParagraphFont"/>
+    <w:link w:val="Heading5"/>
     <w:uiPriority w:val="9"/>
     <w:semiHidden/>
     <w:rsid w:val="00AD526A"/>
@@ -2401,10 +2960,10 @@
       <w:color w:val="2F5496" w:themeColor="accent1" w:themeShade="BF"/>
     </w:rPr>
   </w:style>
-  <w:style w:type="character" w:customStyle="1" w:styleId="Naslov6Char">
-    <w:name w:val="Naslov 6 Char"/>
-    <w:basedOn w:val="Zadanifontodlomka"/>
-    <w:link w:val="Naslov6"/>
+  <w:style w:type="character" w:customStyle="1" w:styleId="Heading6Char">
+    <w:name w:val="Heading 6 Char"/>
+    <w:basedOn w:val="DefaultParagraphFont"/>
+    <w:link w:val="Heading6"/>
     <w:uiPriority w:val="9"/>
     <w:semiHidden/>
     <w:rsid w:val="00AD526A"/>
@@ -2413,10 +2972,10 @@
       <w:color w:val="1F3763" w:themeColor="accent1" w:themeShade="7F"/>
     </w:rPr>
   </w:style>
-  <w:style w:type="character" w:customStyle="1" w:styleId="Naslov7Char">
-    <w:name w:val="Naslov 7 Char"/>
-    <w:basedOn w:val="Zadanifontodlomka"/>
-    <w:link w:val="Naslov7"/>
+  <w:style w:type="character" w:customStyle="1" w:styleId="Heading7Char">
+    <w:name w:val="Heading 7 Char"/>
+    <w:basedOn w:val="DefaultParagraphFont"/>
+    <w:link w:val="Heading7"/>
     <w:uiPriority w:val="9"/>
     <w:semiHidden/>
     <w:rsid w:val="00AD526A"/>
@@ -2427,10 +2986,10 @@
       <w:color w:val="1F3763" w:themeColor="accent1" w:themeShade="7F"/>
     </w:rPr>
   </w:style>
-  <w:style w:type="character" w:customStyle="1" w:styleId="Naslov8Char">
-    <w:name w:val="Naslov 8 Char"/>
-    <w:basedOn w:val="Zadanifontodlomka"/>
-    <w:link w:val="Naslov8"/>
+  <w:style w:type="character" w:customStyle="1" w:styleId="Heading8Char">
+    <w:name w:val="Heading 8 Char"/>
+    <w:basedOn w:val="DefaultParagraphFont"/>
+    <w:link w:val="Heading8"/>
     <w:uiPriority w:val="9"/>
     <w:semiHidden/>
     <w:rsid w:val="00AD526A"/>
@@ -2441,10 +3000,10 @@
       <w:szCs w:val="21"/>
     </w:rPr>
   </w:style>
-  <w:style w:type="character" w:customStyle="1" w:styleId="Naslov9Char">
-    <w:name w:val="Naslov 9 Char"/>
-    <w:basedOn w:val="Zadanifontodlomka"/>
-    <w:link w:val="Naslov9"/>
+  <w:style w:type="character" w:customStyle="1" w:styleId="Heading9Char">
+    <w:name w:val="Heading 9 Char"/>
+    <w:basedOn w:val="DefaultParagraphFont"/>
+    <w:link w:val="Heading9"/>
     <w:uiPriority w:val="9"/>
     <w:semiHidden/>
     <w:rsid w:val="00AD526A"/>
@@ -2457,7 +3016,7 @@
       <w:szCs w:val="21"/>
     </w:rPr>
   </w:style>
-  <w:style w:type="paragraph" w:styleId="Sadraj1">
+  <w:style w:type="paragraph" w:styleId="TOC1">
     <w:name w:val="toc 1"/>
     <w:basedOn w:val="Normal"/>
     <w:next w:val="Normal"/>
@@ -2469,9 +3028,9 @@
       <w:spacing w:after="100"/>
     </w:pPr>
   </w:style>
-  <w:style w:type="character" w:styleId="Hiperveza">
+  <w:style w:type="character" w:styleId="Hyperlink">
     <w:name w:val="Hyperlink"/>
-    <w:basedOn w:val="Zadanifontodlomka"/>
+    <w:basedOn w:val="DefaultParagraphFont"/>
     <w:uiPriority w:val="99"/>
     <w:unhideWhenUsed/>
     <w:rsid w:val="00416AD8"/>
@@ -2480,7 +3039,7 @@
       <w:u w:val="single"/>
     </w:rPr>
   </w:style>
-  <w:style w:type="paragraph" w:styleId="Opisslike">
+  <w:style w:type="paragraph" w:styleId="Caption">
     <w:name w:val="caption"/>
     <w:basedOn w:val="Normal"/>
     <w:next w:val="Normal"/>
@@ -2802,7 +3361,7 @@
 </file>
 
 <file path=customXml/itemProps1.xml><?xml version="1.0" encoding="utf-8"?>
-<ds:datastoreItem xmlns:ds="http://schemas.openxmlformats.org/officeDocument/2006/customXml" ds:itemID="{533D046A-439E-43F9-BA03-D68206E9AC50}">
+<ds:datastoreItem xmlns:ds="http://schemas.openxmlformats.org/officeDocument/2006/customXml" ds:itemID="{4E73CCBC-FF86-4995-A42C-272FE4AD3898}">
   <ds:schemaRefs>
     <ds:schemaRef ds:uri="http://schemas.openxmlformats.org/officeDocument/2006/bibliography"/>
   </ds:schemaRefs>

</xml_diff>

<commit_message>
Final update for docs
</commit_message>
<xml_diff>
--- a/HCI-PLCWebsite.docx
+++ b/HCI-PLCWebsite.docx
@@ -2550,51 +2550,25 @@
       <w:r>
         <w:t xml:space="preserve">Slika </w:t>
       </w:r>
-      <w:r>
-        <w:fldChar w:fldCharType="begin"/>
-      </w:r>
-      <w:r>
-        <w:instrText xml:space="preserve"> STYLEREF 1 \s </w:instrText>
-      </w:r>
-      <w:r>
-        <w:fldChar w:fldCharType="separate"/>
-      </w:r>
-      <w:r>
-        <w:rPr>
-          <w:noProof/>
-        </w:rPr>
-        <w:t>2</w:t>
-      </w:r>
-      <w:r>
-        <w:rPr>
-          <w:noProof/>
-        </w:rPr>
-        <w:fldChar w:fldCharType="end"/>
-      </w:r>
+      <w:fldSimple w:instr=" STYLEREF 1 \s ">
+        <w:r>
+          <w:rPr>
+            <w:noProof/>
+          </w:rPr>
+          <w:t>2</w:t>
+        </w:r>
+      </w:fldSimple>
       <w:r>
         <w:t>.</w:t>
       </w:r>
-      <w:r>
-        <w:fldChar w:fldCharType="begin"/>
-      </w:r>
-      <w:r>
-        <w:instrText xml:space="preserve"> SEQ Slika \* ARABIC \s 1 </w:instrText>
-      </w:r>
-      <w:r>
-        <w:fldChar w:fldCharType="separate"/>
-      </w:r>
-      <w:r>
-        <w:rPr>
-          <w:noProof/>
-        </w:rPr>
-        <w:t>1</w:t>
-      </w:r>
-      <w:r>
-        <w:rPr>
-          <w:noProof/>
-        </w:rPr>
-        <w:fldChar w:fldCharType="end"/>
-      </w:r>
+      <w:fldSimple w:instr=" SEQ Slika \* ARABIC \s 1 ">
+        <w:r>
+          <w:rPr>
+            <w:noProof/>
+          </w:rPr>
+          <w:t>1</w:t>
+        </w:r>
+      </w:fldSimple>
       <w:r>
         <w:t xml:space="preserve"> Low fidelity prototipi Home stranice u Desktop i Mobile prikazu</w:t>
       </w:r>
@@ -2667,51 +2641,25 @@
       <w:r>
         <w:t xml:space="preserve">Slika </w:t>
       </w:r>
-      <w:r>
-        <w:fldChar w:fldCharType="begin"/>
-      </w:r>
-      <w:r>
-        <w:instrText xml:space="preserve"> STYLEREF 1 \s </w:instrText>
-      </w:r>
-      <w:r>
-        <w:fldChar w:fldCharType="separate"/>
-      </w:r>
-      <w:r>
-        <w:rPr>
-          <w:noProof/>
-        </w:rPr>
-        <w:t>2</w:t>
-      </w:r>
-      <w:r>
-        <w:rPr>
-          <w:noProof/>
-        </w:rPr>
-        <w:fldChar w:fldCharType="end"/>
-      </w:r>
+      <w:fldSimple w:instr=" STYLEREF 1 \s ">
+        <w:r>
+          <w:rPr>
+            <w:noProof/>
+          </w:rPr>
+          <w:t>2</w:t>
+        </w:r>
+      </w:fldSimple>
       <w:r>
         <w:t>.</w:t>
       </w:r>
-      <w:r>
-        <w:fldChar w:fldCharType="begin"/>
-      </w:r>
-      <w:r>
-        <w:instrText xml:space="preserve"> SEQ Slika \* ARABIC \s 1 </w:instrText>
-      </w:r>
-      <w:r>
-        <w:fldChar w:fldCharType="separate"/>
-      </w:r>
-      <w:r>
-        <w:rPr>
-          <w:noProof/>
-        </w:rPr>
-        <w:t>2</w:t>
-      </w:r>
-      <w:r>
-        <w:rPr>
-          <w:noProof/>
-        </w:rPr>
-        <w:fldChar w:fldCharType="end"/>
-      </w:r>
+      <w:fldSimple w:instr=" SEQ Slika \* ARABIC \s 1 ">
+        <w:r>
+          <w:rPr>
+            <w:noProof/>
+          </w:rPr>
+          <w:t>2</w:t>
+        </w:r>
+      </w:fldSimple>
       <w:r>
         <w:t xml:space="preserve"> </w:t>
       </w:r>
@@ -2792,51 +2740,25 @@
       <w:r>
         <w:t xml:space="preserve">Slika </w:t>
       </w:r>
-      <w:r>
-        <w:fldChar w:fldCharType="begin"/>
-      </w:r>
-      <w:r>
-        <w:instrText xml:space="preserve"> STYLEREF 1 \s </w:instrText>
-      </w:r>
-      <w:r>
-        <w:fldChar w:fldCharType="separate"/>
-      </w:r>
-      <w:r>
-        <w:rPr>
-          <w:noProof/>
-        </w:rPr>
-        <w:t>2</w:t>
-      </w:r>
-      <w:r>
-        <w:rPr>
-          <w:noProof/>
-        </w:rPr>
-        <w:fldChar w:fldCharType="end"/>
-      </w:r>
+      <w:fldSimple w:instr=" STYLEREF 1 \s ">
+        <w:r>
+          <w:rPr>
+            <w:noProof/>
+          </w:rPr>
+          <w:t>2</w:t>
+        </w:r>
+      </w:fldSimple>
       <w:r>
         <w:t>.</w:t>
       </w:r>
-      <w:r>
-        <w:fldChar w:fldCharType="begin"/>
-      </w:r>
-      <w:r>
-        <w:instrText xml:space="preserve"> SEQ Slika \* ARABIC \s 1 </w:instrText>
-      </w:r>
-      <w:r>
-        <w:fldChar w:fldCharType="separate"/>
-      </w:r>
-      <w:r>
-        <w:rPr>
-          <w:noProof/>
-        </w:rPr>
-        <w:t>3</w:t>
-      </w:r>
-      <w:r>
-        <w:rPr>
-          <w:noProof/>
-        </w:rPr>
-        <w:fldChar w:fldCharType="end"/>
-      </w:r>
+      <w:fldSimple w:instr=" SEQ Slika \* ARABIC \s 1 ">
+        <w:r>
+          <w:rPr>
+            <w:noProof/>
+          </w:rPr>
+          <w:t>3</w:t>
+        </w:r>
+      </w:fldSimple>
       <w:r>
         <w:t xml:space="preserve"> </w:t>
       </w:r>
@@ -2912,51 +2834,25 @@
       <w:r>
         <w:t xml:space="preserve">Slika </w:t>
       </w:r>
-      <w:r>
-        <w:fldChar w:fldCharType="begin"/>
-      </w:r>
-      <w:r>
-        <w:instrText xml:space="preserve"> STYLEREF 1 \s </w:instrText>
-      </w:r>
-      <w:r>
-        <w:fldChar w:fldCharType="separate"/>
-      </w:r>
-      <w:r>
-        <w:rPr>
-          <w:noProof/>
-        </w:rPr>
-        <w:t>2</w:t>
-      </w:r>
-      <w:r>
-        <w:rPr>
-          <w:noProof/>
-        </w:rPr>
-        <w:fldChar w:fldCharType="end"/>
-      </w:r>
+      <w:fldSimple w:instr=" STYLEREF 1 \s ">
+        <w:r>
+          <w:rPr>
+            <w:noProof/>
+          </w:rPr>
+          <w:t>2</w:t>
+        </w:r>
+      </w:fldSimple>
       <w:r>
         <w:t>.</w:t>
       </w:r>
-      <w:r>
-        <w:fldChar w:fldCharType="begin"/>
-      </w:r>
-      <w:r>
-        <w:instrText xml:space="preserve"> SEQ Slika \* ARABIC \s 1 </w:instrText>
-      </w:r>
-      <w:r>
-        <w:fldChar w:fldCharType="separate"/>
-      </w:r>
-      <w:r>
-        <w:rPr>
-          <w:noProof/>
-        </w:rPr>
-        <w:t>4</w:t>
-      </w:r>
-      <w:r>
-        <w:rPr>
-          <w:noProof/>
-        </w:rPr>
-        <w:fldChar w:fldCharType="end"/>
-      </w:r>
+      <w:fldSimple w:instr=" SEQ Slika \* ARABIC \s 1 ">
+        <w:r>
+          <w:rPr>
+            <w:noProof/>
+          </w:rPr>
+          <w:t>4</w:t>
+        </w:r>
+      </w:fldSimple>
       <w:r>
         <w:t xml:space="preserve"> </w:t>
       </w:r>
@@ -3038,51 +2934,25 @@
       <w:r>
         <w:t xml:space="preserve">Slika </w:t>
       </w:r>
-      <w:r>
-        <w:fldChar w:fldCharType="begin"/>
-      </w:r>
-      <w:r>
-        <w:instrText xml:space="preserve"> STYLEREF 1 \s </w:instrText>
-      </w:r>
-      <w:r>
-        <w:fldChar w:fldCharType="separate"/>
-      </w:r>
-      <w:r>
-        <w:rPr>
-          <w:noProof/>
-        </w:rPr>
-        <w:t>2</w:t>
-      </w:r>
-      <w:r>
-        <w:rPr>
-          <w:noProof/>
-        </w:rPr>
-        <w:fldChar w:fldCharType="end"/>
-      </w:r>
+      <w:fldSimple w:instr=" STYLEREF 1 \s ">
+        <w:r>
+          <w:rPr>
+            <w:noProof/>
+          </w:rPr>
+          <w:t>2</w:t>
+        </w:r>
+      </w:fldSimple>
       <w:r>
         <w:t>.</w:t>
       </w:r>
-      <w:r>
-        <w:fldChar w:fldCharType="begin"/>
-      </w:r>
-      <w:r>
-        <w:instrText xml:space="preserve"> SEQ Slika \* ARABIC \s 1 </w:instrText>
-      </w:r>
-      <w:r>
-        <w:fldChar w:fldCharType="separate"/>
-      </w:r>
-      <w:r>
-        <w:rPr>
-          <w:noProof/>
-        </w:rPr>
-        <w:t>5</w:t>
-      </w:r>
-      <w:r>
-        <w:rPr>
-          <w:noProof/>
-        </w:rPr>
-        <w:fldChar w:fldCharType="end"/>
-      </w:r>
+      <w:fldSimple w:instr=" SEQ Slika \* ARABIC \s 1 ">
+        <w:r>
+          <w:rPr>
+            <w:noProof/>
+          </w:rPr>
+          <w:t>5</w:t>
+        </w:r>
+      </w:fldSimple>
       <w:r>
         <w:t xml:space="preserve"> </w:t>
       </w:r>
@@ -3164,51 +3034,25 @@
       <w:r>
         <w:t xml:space="preserve">Slika </w:t>
       </w:r>
-      <w:r>
-        <w:fldChar w:fldCharType="begin"/>
-      </w:r>
-      <w:r>
-        <w:instrText xml:space="preserve"> STYLEREF 1 \s </w:instrText>
-      </w:r>
-      <w:r>
-        <w:fldChar w:fldCharType="separate"/>
-      </w:r>
-      <w:r>
-        <w:rPr>
-          <w:noProof/>
-        </w:rPr>
-        <w:t>2</w:t>
-      </w:r>
-      <w:r>
-        <w:rPr>
-          <w:noProof/>
-        </w:rPr>
-        <w:fldChar w:fldCharType="end"/>
-      </w:r>
+      <w:fldSimple w:instr=" STYLEREF 1 \s ">
+        <w:r>
+          <w:rPr>
+            <w:noProof/>
+          </w:rPr>
+          <w:t>2</w:t>
+        </w:r>
+      </w:fldSimple>
       <w:r>
         <w:t>.</w:t>
       </w:r>
-      <w:r>
-        <w:fldChar w:fldCharType="begin"/>
-      </w:r>
-      <w:r>
-        <w:instrText xml:space="preserve"> SEQ Slika \* ARABIC \s 1 </w:instrText>
-      </w:r>
-      <w:r>
-        <w:fldChar w:fldCharType="separate"/>
-      </w:r>
-      <w:r>
-        <w:rPr>
-          <w:noProof/>
-        </w:rPr>
-        <w:t>6</w:t>
-      </w:r>
-      <w:r>
-        <w:rPr>
-          <w:noProof/>
-        </w:rPr>
-        <w:fldChar w:fldCharType="end"/>
-      </w:r>
+      <w:fldSimple w:instr=" SEQ Slika \* ARABIC \s 1 ">
+        <w:r>
+          <w:rPr>
+            <w:noProof/>
+          </w:rPr>
+          <w:t>6</w:t>
+        </w:r>
+      </w:fldSimple>
       <w:r>
         <w:t xml:space="preserve"> </w:t>
       </w:r>
@@ -3305,51 +3149,25 @@
       <w:r>
         <w:t xml:space="preserve">Slika </w:t>
       </w:r>
-      <w:r>
-        <w:fldChar w:fldCharType="begin"/>
-      </w:r>
-      <w:r>
-        <w:instrText xml:space="preserve"> STYLEREF 1 \s </w:instrText>
-      </w:r>
-      <w:r>
-        <w:fldChar w:fldCharType="separate"/>
-      </w:r>
-      <w:r>
-        <w:rPr>
-          <w:noProof/>
-        </w:rPr>
-        <w:t>3</w:t>
-      </w:r>
-      <w:r>
-        <w:rPr>
-          <w:noProof/>
-        </w:rPr>
-        <w:fldChar w:fldCharType="end"/>
-      </w:r>
+      <w:fldSimple w:instr=" STYLEREF 1 \s ">
+        <w:r>
+          <w:rPr>
+            <w:noProof/>
+          </w:rPr>
+          <w:t>3</w:t>
+        </w:r>
+      </w:fldSimple>
       <w:r>
         <w:t>.</w:t>
       </w:r>
-      <w:r>
-        <w:fldChar w:fldCharType="begin"/>
-      </w:r>
-      <w:r>
-        <w:instrText xml:space="preserve"> SEQ Slika \* ARABIC \s 1 </w:instrText>
-      </w:r>
-      <w:r>
-        <w:fldChar w:fldCharType="separate"/>
-      </w:r>
-      <w:r>
-        <w:rPr>
-          <w:noProof/>
-        </w:rPr>
-        <w:t>1</w:t>
-      </w:r>
-      <w:r>
-        <w:rPr>
-          <w:noProof/>
-        </w:rPr>
-        <w:fldChar w:fldCharType="end"/>
-      </w:r>
+      <w:fldSimple w:instr=" SEQ Slika \* ARABIC \s 1 ">
+        <w:r>
+          <w:rPr>
+            <w:noProof/>
+          </w:rPr>
+          <w:t>1</w:t>
+        </w:r>
+      </w:fldSimple>
       <w:r>
         <w:t xml:space="preserve"> High fidelity prototip naslovne stranice</w:t>
       </w:r>
@@ -3422,51 +3240,25 @@
       <w:r>
         <w:t xml:space="preserve">Slika </w:t>
       </w:r>
-      <w:r>
-        <w:fldChar w:fldCharType="begin"/>
-      </w:r>
-      <w:r>
-        <w:instrText xml:space="preserve"> STYLEREF 1 \s </w:instrText>
-      </w:r>
-      <w:r>
-        <w:fldChar w:fldCharType="separate"/>
-      </w:r>
-      <w:r>
-        <w:rPr>
-          <w:noProof/>
-        </w:rPr>
-        <w:t>3</w:t>
-      </w:r>
-      <w:r>
-        <w:rPr>
-          <w:noProof/>
-        </w:rPr>
-        <w:fldChar w:fldCharType="end"/>
-      </w:r>
+      <w:fldSimple w:instr=" STYLEREF 1 \s ">
+        <w:r>
+          <w:rPr>
+            <w:noProof/>
+          </w:rPr>
+          <w:t>3</w:t>
+        </w:r>
+      </w:fldSimple>
       <w:r>
         <w:t>.</w:t>
       </w:r>
-      <w:r>
-        <w:fldChar w:fldCharType="begin"/>
-      </w:r>
-      <w:r>
-        <w:instrText xml:space="preserve"> SEQ Slika \* ARABIC \s 1 </w:instrText>
-      </w:r>
-      <w:r>
-        <w:fldChar w:fldCharType="separate"/>
-      </w:r>
-      <w:r>
-        <w:rPr>
-          <w:noProof/>
-        </w:rPr>
-        <w:t>2</w:t>
-      </w:r>
-      <w:r>
-        <w:rPr>
-          <w:noProof/>
-        </w:rPr>
-        <w:fldChar w:fldCharType="end"/>
-      </w:r>
+      <w:fldSimple w:instr=" SEQ Slika \* ARABIC \s 1 ">
+        <w:r>
+          <w:rPr>
+            <w:noProof/>
+          </w:rPr>
+          <w:t>2</w:t>
+        </w:r>
+      </w:fldSimple>
       <w:r>
         <w:t xml:space="preserve"> High fidelity prototip Peppers stranice</w:t>
       </w:r>
@@ -3539,51 +3331,25 @@
       <w:r>
         <w:t xml:space="preserve">Slika </w:t>
       </w:r>
-      <w:r>
-        <w:fldChar w:fldCharType="begin"/>
-      </w:r>
-      <w:r>
-        <w:instrText xml:space="preserve"> STYLEREF 1 \s </w:instrText>
-      </w:r>
-      <w:r>
-        <w:fldChar w:fldCharType="separate"/>
-      </w:r>
-      <w:r>
-        <w:rPr>
-          <w:noProof/>
-        </w:rPr>
-        <w:t>3</w:t>
-      </w:r>
-      <w:r>
-        <w:rPr>
-          <w:noProof/>
-        </w:rPr>
-        <w:fldChar w:fldCharType="end"/>
-      </w:r>
+      <w:fldSimple w:instr=" STYLEREF 1 \s ">
+        <w:r>
+          <w:rPr>
+            <w:noProof/>
+          </w:rPr>
+          <w:t>3</w:t>
+        </w:r>
+      </w:fldSimple>
       <w:r>
         <w:t>.</w:t>
       </w:r>
-      <w:r>
-        <w:fldChar w:fldCharType="begin"/>
-      </w:r>
-      <w:r>
-        <w:instrText xml:space="preserve"> SEQ Slika \* ARABIC \s 1 </w:instrText>
-      </w:r>
-      <w:r>
-        <w:fldChar w:fldCharType="separate"/>
-      </w:r>
-      <w:r>
-        <w:rPr>
-          <w:noProof/>
-        </w:rPr>
-        <w:t>3</w:t>
-      </w:r>
-      <w:r>
-        <w:rPr>
-          <w:noProof/>
-        </w:rPr>
-        <w:fldChar w:fldCharType="end"/>
-      </w:r>
+      <w:fldSimple w:instr=" SEQ Slika \* ARABIC \s 1 ">
+        <w:r>
+          <w:rPr>
+            <w:noProof/>
+          </w:rPr>
+          <w:t>3</w:t>
+        </w:r>
+      </w:fldSimple>
       <w:r>
         <w:t xml:space="preserve"> High fidelity prototip Posts stranice</w:t>
       </w:r>
@@ -3624,6 +3390,59 @@
     </w:p>
     <w:p>
       <w:r>
+        <w:t>Kroz cijeli projekt se koristi engleski jezik i riječi razumljive korisniku. Iznimka je opisa biljaka gdje se za specifikaciju imena koristi „Cultivar“, ali je uz ime vrste jasno o čemu se radi.</w:t>
+      </w:r>
+    </w:p>
+    <w:p>
+      <w:pPr>
+        <w:pStyle w:val="Heading3"/>
+      </w:pPr>
+      <w:bookmarkStart w:id="6" w:name="_Toc32180925"/>
+      <w:r>
+        <w:t>Konzistentnost i standardi</w:t>
+      </w:r>
+      <w:bookmarkEnd w:id="6"/>
+    </w:p>
+    <w:p>
+      <w:r>
+        <w:t>Kroz cijeli projekt se korist</w:t>
+      </w:r>
+      <w:r>
+        <w:t>e isti oblici i boje, te isti razmaci između sličnih sadržaja</w:t>
+      </w:r>
+    </w:p>
+    <w:p>
+      <w:pPr>
+        <w:pStyle w:val="Heading3"/>
+      </w:pPr>
+      <w:bookmarkStart w:id="7" w:name="_Toc32180926"/>
+      <w:r>
+        <w:t>Vidljivost statusa</w:t>
+      </w:r>
+      <w:bookmarkEnd w:id="7"/>
+    </w:p>
+    <w:p>
+      <w:r>
+        <w:t>Na vrhu stranice je izborna traka na kojoj je istaknuta trenutna lokacija korisnika (ako se toj lokaciji može pristupiti iz izborne trake.</w:t>
+      </w:r>
+    </w:p>
+    <w:p>
+      <w:r>
+        <w:t>Ime stranice koje odgovara trenutnoj korisnikovoj lokaciji je također prikazano u pregledniku kao ime kartice gdje je stranica otvorena.</w:t>
+      </w:r>
+    </w:p>
+    <w:p>
+      <w:pPr>
+        <w:pStyle w:val="Heading3"/>
+      </w:pPr>
+      <w:bookmarkStart w:id="8" w:name="_Toc32180927"/>
+      <w:r>
+        <w:t>Korisnička sloboda i kontrola</w:t>
+      </w:r>
+      <w:bookmarkEnd w:id="8"/>
+    </w:p>
+    <w:p>
+      <w:r>
         <w:t>Nije primjenjivo.</w:t>
       </w:r>
     </w:p>
@@ -3631,49 +3450,59 @@
       <w:pPr>
         <w:pStyle w:val="Heading3"/>
       </w:pPr>
-      <w:bookmarkStart w:id="6" w:name="_Toc32180925"/>
-      <w:r>
-        <w:t>Konzistentnost i standardi</w:t>
-      </w:r>
-      <w:bookmarkEnd w:id="6"/>
-    </w:p>
-    <w:p>
-      <w:r>
-        <w:t>Kroz cijeli projekt se korist</w:t>
-      </w:r>
-      <w:r>
-        <w:t>e isti oblici i boje, te isti razmaci između sličnih sadržaja</w:t>
+      <w:bookmarkStart w:id="9" w:name="_Toc32180928"/>
+      <w:r>
+        <w:t>Sprječavanje grešaka</w:t>
+      </w:r>
+      <w:bookmarkEnd w:id="9"/>
+    </w:p>
+    <w:p>
+      <w:r>
+        <w:t>Onemogućeni komentari jer korisnik nije prijavljen.</w:t>
       </w:r>
     </w:p>
     <w:p>
       <w:pPr>
         <w:pStyle w:val="Heading3"/>
       </w:pPr>
-      <w:bookmarkStart w:id="7" w:name="_Toc32180926"/>
-      <w:r>
-        <w:t>Vidljivost statusa</w:t>
-      </w:r>
-      <w:bookmarkEnd w:id="7"/>
-    </w:p>
-    <w:p>
-      <w:r>
-        <w:t>Na vrhu stranice je izborna traka na kojoj je istaknuta trenutna lokacija korisnika (ako se toj lokaciji može pristupiti iz izborne trake.</w:t>
-      </w:r>
-    </w:p>
-    <w:p>
-      <w:r>
-        <w:t>Ime stranice koje odgovara trenutnoj korisnikovoj lokaciji je također prikazano u pregledniku kao ime kartice gdje je stranica otvorena.</w:t>
+      <w:bookmarkStart w:id="10" w:name="_Toc32180929"/>
+      <w:r>
+        <w:t>Detekcija i oporavak od grešaka</w:t>
+      </w:r>
+      <w:bookmarkEnd w:id="10"/>
+    </w:p>
+    <w:p>
+      <w:r>
+        <w:t xml:space="preserve">Ako u login stranici </w:t>
+      </w:r>
+      <w:r>
+        <w:t>nije upisana neka informacija, pritiskom na gumb za prijavu će se ispisati poruka koja opisuje grešku.</w:t>
       </w:r>
     </w:p>
     <w:p>
       <w:pPr>
         <w:pStyle w:val="Heading3"/>
       </w:pPr>
-      <w:bookmarkStart w:id="8" w:name="_Toc32180927"/>
-      <w:r>
-        <w:t>Korisnička sloboda i kontrola</w:t>
-      </w:r>
-      <w:bookmarkEnd w:id="8"/>
+      <w:bookmarkStart w:id="11" w:name="_Toc32180930"/>
+      <w:r>
+        <w:t>Prepoznavanje umjesto prisjećanja</w:t>
+      </w:r>
+      <w:bookmarkEnd w:id="11"/>
+    </w:p>
+    <w:p>
+      <w:r>
+        <w:t>Nije primjenjivo osim u dijelu za pretragu. Za pretragu se ignoriraju velika i mala slova. Napredak bi bio fuzzy search.</w:t>
+      </w:r>
+    </w:p>
+    <w:p>
+      <w:pPr>
+        <w:pStyle w:val="Heading3"/>
+      </w:pPr>
+      <w:bookmarkStart w:id="12" w:name="_Toc32180931"/>
+      <w:r>
+        <w:t>Fleksibilnost i efikasnost korištenja</w:t>
+      </w:r>
+      <w:bookmarkEnd w:id="12"/>
     </w:p>
     <w:p>
       <w:r>
@@ -3684,149 +3513,85 @@
       <w:pPr>
         <w:pStyle w:val="Heading3"/>
       </w:pPr>
-      <w:bookmarkStart w:id="9" w:name="_Toc32180928"/>
-      <w:r>
-        <w:t>Sprječavanje grešaka</w:t>
-      </w:r>
-      <w:bookmarkEnd w:id="9"/>
-    </w:p>
-    <w:p>
-      <w:r>
-        <w:t>Onemogućeni komentari jer korisnik nije prijavljen.</w:t>
+      <w:bookmarkStart w:id="13" w:name="_Toc32180932"/>
+      <w:r>
+        <w:t>Estetika i minimalistički dizajn</w:t>
+      </w:r>
+      <w:bookmarkEnd w:id="13"/>
+    </w:p>
+    <w:p>
+      <w:r>
+        <w:t>Koristi se više nijansi zelene boje kroz cijelu stranicu, dok sama stranica nema mnogo opcija.</w:t>
       </w:r>
     </w:p>
     <w:p>
       <w:pPr>
         <w:pStyle w:val="Heading3"/>
       </w:pPr>
-      <w:bookmarkStart w:id="10" w:name="_Toc32180929"/>
-      <w:r>
-        <w:t>Detekcija i oporavak od grešaka</w:t>
-      </w:r>
-      <w:bookmarkEnd w:id="10"/>
-    </w:p>
-    <w:p>
-      <w:r>
-        <w:t xml:space="preserve">Ako u login stranici </w:t>
-      </w:r>
-      <w:r>
-        <w:t>nije upisana neka informacija, pritiskom na gumb za prijavu će se ispisati poruka koja opisuje grešku.</w:t>
-      </w:r>
+      <w:bookmarkStart w:id="14" w:name="_Toc32180933"/>
+      <w:r>
+        <w:t>Pomoć i dokumentacija</w:t>
+      </w:r>
+      <w:bookmarkEnd w:id="14"/>
+    </w:p>
+    <w:p>
+      <w:r>
+        <w:t>Ovaj dokument služi kao dokumentacija. Zbog jednostavnosti nije potrebna dodatna pomoć i dodatna dokumentacija.</w:t>
+      </w:r>
+    </w:p>
+    <w:p/>
+    <w:p>
+      <w:pPr>
+        <w:pStyle w:val="Heading2"/>
+      </w:pPr>
+      <w:bookmarkStart w:id="15" w:name="_Toc32180934"/>
+      <w:r>
+        <w:t>CRAP principi</w:t>
+      </w:r>
+      <w:bookmarkEnd w:id="15"/>
     </w:p>
     <w:p>
       <w:pPr>
         <w:pStyle w:val="Heading3"/>
       </w:pPr>
-      <w:bookmarkStart w:id="11" w:name="_Toc32180930"/>
-      <w:r>
-        <w:t>Prepoznavanje umjesto prisjećanja</w:t>
-      </w:r>
-      <w:bookmarkEnd w:id="11"/>
-    </w:p>
-    <w:p>
-      <w:r>
-        <w:t>Nije primjenjivo osim u dijelu za pretragu. Za pretragu se ignoriraju velika i mala slova. Napredak bi bio fuzzy search.</w:t>
+      <w:bookmarkStart w:id="16" w:name="_Toc32180935"/>
+      <w:r>
+        <w:t>Contrast</w:t>
+      </w:r>
+      <w:bookmarkEnd w:id="16"/>
+    </w:p>
+    <w:p>
+      <w:r>
+        <w:t>Za isticanje sadržaja se koristi nijansa zelene boje tamnija od pozadinskog elementa.</w:t>
       </w:r>
     </w:p>
     <w:p>
       <w:pPr>
         <w:pStyle w:val="Heading3"/>
       </w:pPr>
-      <w:bookmarkStart w:id="12" w:name="_Toc32180931"/>
-      <w:r>
-        <w:t>Fleksibilnost i efikasnost korištenja</w:t>
-      </w:r>
-      <w:bookmarkEnd w:id="12"/>
-    </w:p>
-    <w:p>
-      <w:r>
-        <w:t>Nije primjenjivo.</w:t>
-      </w:r>
-    </w:p>
+      <w:bookmarkStart w:id="17" w:name="_Toc32180936"/>
+      <w:r>
+        <w:t>Repetition</w:t>
+      </w:r>
+      <w:bookmarkEnd w:id="17"/>
+    </w:p>
+    <w:p>
+      <w:r>
+        <w:t>Uređeni HTML elementi se ponavljaju na različitim stranicama (ista pozadinska boja i zakrivljenost ruba)</w:t>
+      </w:r>
+    </w:p>
+    <w:p>
+      <w:r>
+        <w:t>Iste boje se ponavljaju kroz cijelu stranicu.</w:t>
+      </w:r>
+    </w:p>
+    <w:p/>
     <w:p>
       <w:pPr>
         <w:pStyle w:val="Heading3"/>
       </w:pPr>
-      <w:bookmarkStart w:id="13" w:name="_Toc32180932"/>
-      <w:r>
-        <w:t>Estetika i minimalistički dizajn</w:t>
-      </w:r>
-      <w:bookmarkEnd w:id="13"/>
-    </w:p>
-    <w:p>
-      <w:r>
-        <w:t>Koristi se više nijansi zelene boje kroz cijelu stranicu, dok sama stranica nema mnogo opcija.</w:t>
-      </w:r>
-    </w:p>
-    <w:p>
-      <w:pPr>
-        <w:pStyle w:val="Heading3"/>
-      </w:pPr>
-      <w:bookmarkStart w:id="14" w:name="_Toc32180933"/>
-      <w:r>
-        <w:t>Pomoć i dokumentacija</w:t>
-      </w:r>
-      <w:bookmarkEnd w:id="14"/>
-    </w:p>
-    <w:p>
-      <w:r>
-        <w:t>Nije primjenjivo.</w:t>
-      </w:r>
-    </w:p>
-    <w:p/>
-    <w:p>
-      <w:pPr>
-        <w:pStyle w:val="Heading2"/>
-      </w:pPr>
-      <w:bookmarkStart w:id="15" w:name="_Toc32180934"/>
-      <w:r>
-        <w:t>CRAP principi</w:t>
-      </w:r>
-      <w:bookmarkEnd w:id="15"/>
-    </w:p>
-    <w:p>
-      <w:pPr>
-        <w:pStyle w:val="Heading3"/>
-      </w:pPr>
-      <w:bookmarkStart w:id="16" w:name="_Toc32180935"/>
-      <w:r>
-        <w:t>Contrast</w:t>
-      </w:r>
-      <w:bookmarkEnd w:id="16"/>
-    </w:p>
-    <w:p>
-      <w:r>
-        <w:t>Za isticanje sadržaja se koristi nijansa zelene boje tamnija od pozadinskog elementa.</w:t>
-      </w:r>
-    </w:p>
-    <w:p>
-      <w:pPr>
-        <w:pStyle w:val="Heading3"/>
-      </w:pPr>
-      <w:bookmarkStart w:id="17" w:name="_Toc32180936"/>
-      <w:r>
-        <w:t>Repetition</w:t>
-      </w:r>
-      <w:bookmarkEnd w:id="17"/>
-    </w:p>
-    <w:p>
-      <w:r>
-        <w:t>Uređeni HTML elementi se ponavljaju na različitim stranicama (ista pozadinska boja i zakrivljenost ruba)</w:t>
-      </w:r>
-    </w:p>
-    <w:p>
-      <w:r>
-        <w:t>Iste boje se ponavljaju kroz cijelu stranicu.</w:t>
-      </w:r>
-    </w:p>
-    <w:p/>
-    <w:p>
-      <w:pPr>
-        <w:pStyle w:val="Heading3"/>
-      </w:pPr>
       <w:bookmarkStart w:id="18" w:name="_Toc32180937"/>
       <w:r>
-        <w:lastRenderedPageBreak/>
         <w:t>Alignment</w:t>
       </w:r>
       <w:bookmarkEnd w:id="18"/>
@@ -4000,27 +3765,14 @@
       <w:r>
         <w:t xml:space="preserve">Slika </w:t>
       </w:r>
-      <w:r>
-        <w:fldChar w:fldCharType="begin"/>
-      </w:r>
-      <w:r>
-        <w:instrText xml:space="preserve"> SEQ Slika \* ARABIC </w:instrText>
-      </w:r>
-      <w:r>
-        <w:fldChar w:fldCharType="separate"/>
-      </w:r>
-      <w:r>
-        <w:rPr>
-          <w:noProof/>
-        </w:rPr>
-        <w:t>10</w:t>
-      </w:r>
-      <w:r>
-        <w:rPr>
-          <w:noProof/>
-        </w:rPr>
-        <w:fldChar w:fldCharType="end"/>
-      </w:r>
+      <w:fldSimple w:instr=" SEQ Slika \* ARABIC ">
+        <w:r>
+          <w:rPr>
+            <w:noProof/>
+          </w:rPr>
+          <w:t>10</w:t>
+        </w:r>
+      </w:fldSimple>
       <w:r>
         <w:t xml:space="preserve"> </w:t>
       </w:r>
@@ -4095,27 +3847,14 @@
       <w:r>
         <w:t xml:space="preserve">Slika </w:t>
       </w:r>
-      <w:r>
-        <w:fldChar w:fldCharType="begin"/>
-      </w:r>
-      <w:r>
-        <w:instrText xml:space="preserve"> SEQ Slika \* ARABIC </w:instrText>
-      </w:r>
-      <w:r>
-        <w:fldChar w:fldCharType="separate"/>
-      </w:r>
-      <w:r>
-        <w:rPr>
-          <w:noProof/>
-        </w:rPr>
-        <w:t>11</w:t>
-      </w:r>
-      <w:r>
-        <w:rPr>
-          <w:noProof/>
-        </w:rPr>
-        <w:fldChar w:fldCharType="end"/>
-      </w:r>
+      <w:fldSimple w:instr=" SEQ Slika \* ARABIC ">
+        <w:r>
+          <w:rPr>
+            <w:noProof/>
+          </w:rPr>
+          <w:t>11</w:t>
+        </w:r>
+      </w:fldSimple>
       <w:r>
         <w:t xml:space="preserve"> Pos</w:t>
       </w:r>
@@ -4190,27 +3929,14 @@
       <w:r>
         <w:t xml:space="preserve">Slika </w:t>
       </w:r>
-      <w:r>
-        <w:fldChar w:fldCharType="begin"/>
-      </w:r>
-      <w:r>
-        <w:instrText xml:space="preserve"> SEQ Slika \* ARABIC </w:instrText>
-      </w:r>
-      <w:r>
-        <w:fldChar w:fldCharType="separate"/>
-      </w:r>
-      <w:r>
-        <w:rPr>
-          <w:noProof/>
-        </w:rPr>
-        <w:t>12</w:t>
-      </w:r>
-      <w:r>
-        <w:rPr>
-          <w:noProof/>
-        </w:rPr>
-        <w:fldChar w:fldCharType="end"/>
-      </w:r>
+      <w:fldSimple w:instr=" SEQ Slika \* ARABIC ">
+        <w:r>
+          <w:rPr>
+            <w:noProof/>
+          </w:rPr>
+          <w:t>12</w:t>
+        </w:r>
+      </w:fldSimple>
       <w:r>
         <w:t xml:space="preserve"> </w:t>
       </w:r>
@@ -4284,27 +4010,14 @@
       <w:r>
         <w:t xml:space="preserve">Slika </w:t>
       </w:r>
-      <w:r>
-        <w:fldChar w:fldCharType="begin"/>
-      </w:r>
-      <w:r>
-        <w:instrText xml:space="preserve"> SEQ Slika \* ARABIC </w:instrText>
-      </w:r>
-      <w:r>
-        <w:fldChar w:fldCharType="separate"/>
-      </w:r>
-      <w:r>
-        <w:rPr>
-          <w:noProof/>
-        </w:rPr>
-        <w:t>13</w:t>
-      </w:r>
-      <w:r>
-        <w:rPr>
-          <w:noProof/>
-        </w:rPr>
-        <w:fldChar w:fldCharType="end"/>
-      </w:r>
+      <w:fldSimple w:instr=" SEQ Slika \* ARABIC ">
+        <w:r>
+          <w:rPr>
+            <w:noProof/>
+          </w:rPr>
+          <w:t>13</w:t>
+        </w:r>
+      </w:fldSimple>
       <w:r>
         <w:t xml:space="preserve"> Jalapeno</w:t>
       </w:r>
@@ -4376,27 +4089,14 @@
       <w:r>
         <w:t xml:space="preserve">Slika </w:t>
       </w:r>
-      <w:r>
-        <w:fldChar w:fldCharType="begin"/>
-      </w:r>
-      <w:r>
-        <w:instrText xml:space="preserve"> SEQ Slika \* ARABIC </w:instrText>
-      </w:r>
-      <w:r>
-        <w:fldChar w:fldCharType="separate"/>
-      </w:r>
-      <w:r>
-        <w:rPr>
-          <w:noProof/>
-        </w:rPr>
-        <w:t>14</w:t>
-      </w:r>
-      <w:r>
-        <w:rPr>
-          <w:noProof/>
-        </w:rPr>
-        <w:fldChar w:fldCharType="end"/>
-      </w:r>
+      <w:fldSimple w:instr=" SEQ Slika \* ARABIC ">
+        <w:r>
+          <w:rPr>
+            <w:noProof/>
+          </w:rPr>
+          <w:t>14</w:t>
+        </w:r>
+      </w:fldSimple>
       <w:r>
         <w:t xml:space="preserve"> Login</w:t>
       </w:r>
@@ -4440,12 +4140,7 @@
         </w:numPr>
       </w:pPr>
       <w:r>
-        <w:t>Header</w:t>
-      </w:r>
-      <w:bookmarkStart w:id="25" w:name="_GoBack"/>
-      <w:bookmarkEnd w:id="25"/>
-      <w:r>
-        <w:t xml:space="preserve"> s</w:t>
+        <w:t>Header s</w:t>
       </w:r>
       <w:r>
         <w:t>užen u razinu sa sadržajem stranice zbog vidljivosti i da se smanji udaljenost do izbornika</w:t>
@@ -4474,6 +4169,11 @@
       <w:r>
         <w:t>Uklonjen border u navbar-u za moderniji izgled</w:t>
       </w:r>
+      <w:r>
+        <w:t>ss</w:t>
+      </w:r>
+      <w:bookmarkStart w:id="25" w:name="_GoBack"/>
+      <w:bookmarkEnd w:id="25"/>
     </w:p>
     <w:p>
       <w:pPr>
@@ -4541,7 +4241,13 @@
         </w:numPr>
       </w:pPr>
       <w:r>
-        <w:t>Recipes stranica nije napravljena, dok je market kompletno izbačen iz stranice</w:t>
+        <w:t>M</w:t>
+      </w:r>
+      <w:r>
+        <w:t xml:space="preserve">arket </w:t>
+      </w:r>
+      <w:r>
+        <w:t>stranica nije dovršena</w:t>
       </w:r>
     </w:p>
     <w:p>
@@ -4553,7 +4259,25 @@
         </w:numPr>
       </w:pPr>
       <w:r>
-        <w:t>Back to top gumb nije napravljen, stranice nisu imale toliko sadržaja da bi bio potreban</w:t>
+        <w:t xml:space="preserve">Recipes stranica nije </w:t>
+      </w:r>
+      <w:r>
+        <w:t>dovršena</w:t>
+      </w:r>
+    </w:p>
+    <w:p>
+      <w:pPr>
+        <w:pStyle w:val="ListParagraph"/>
+        <w:numPr>
+          <w:ilvl w:val="0"/>
+          <w:numId w:val="2"/>
+        </w:numPr>
+      </w:pPr>
+      <w:r>
+        <w:t xml:space="preserve">Back to top gumb nije </w:t>
+      </w:r>
+      <w:r>
+        <w:t>dovršen  (previdom)</w:t>
       </w:r>
     </w:p>
     <w:p>
@@ -4977,7 +4701,7 @@
       </w:pPr>
     </w:pPrDefault>
   </w:docDefaults>
-  <w:latentStyles w:defLockedState="0" w:defUIPriority="99" w:defSemiHidden="0" w:defUnhideWhenUsed="0" w:defQFormat="0" w:count="376">
+  <w:latentStyles w:defLockedState="0" w:defUIPriority="99" w:defSemiHidden="0" w:defUnhideWhenUsed="0" w:defQFormat="0" w:count="377">
     <w:lsdException w:name="Normal" w:uiPriority="0" w:qFormat="1"/>
     <w:lsdException w:name="heading 1" w:uiPriority="9" w:qFormat="1"/>
     <w:lsdException w:name="heading 2" w:semiHidden="1" w:uiPriority="9" w:unhideWhenUsed="1" w:qFormat="1"/>
@@ -5083,7 +4807,6 @@
     <w:lsdException w:name="HTML Sample" w:semiHidden="1" w:unhideWhenUsed="1"/>
     <w:lsdException w:name="HTML Typewriter" w:semiHidden="1" w:unhideWhenUsed="1"/>
     <w:lsdException w:name="HTML Variable" w:semiHidden="1" w:unhideWhenUsed="1"/>
-    <w:lsdException w:name="Normal Table" w:semiHidden="1" w:unhideWhenUsed="1"/>
     <w:lsdException w:name="annotation subject" w:semiHidden="1" w:unhideWhenUsed="1"/>
     <w:lsdException w:name="No List" w:semiHidden="1" w:unhideWhenUsed="1"/>
     <w:lsdException w:name="Outline List 1" w:semiHidden="1" w:unhideWhenUsed="1"/>
@@ -5130,10 +4853,8 @@
     <w:lsdException w:name="Table Subtle 2" w:semiHidden="1" w:unhideWhenUsed="1"/>
     <w:lsdException w:name="Table Web 1" w:semiHidden="1" w:unhideWhenUsed="1"/>
     <w:lsdException w:name="Table Web 2" w:semiHidden="1" w:unhideWhenUsed="1"/>
-    <w:lsdException w:name="Table Web 3" w:semiHidden="1" w:unhideWhenUsed="1"/>
     <w:lsdException w:name="Balloon Text" w:semiHidden="1" w:unhideWhenUsed="1"/>
     <w:lsdException w:name="Table Grid" w:uiPriority="39"/>
-    <w:lsdException w:name="Table Theme" w:semiHidden="1" w:unhideWhenUsed="1"/>
     <w:lsdException w:name="Placeholder Text" w:semiHidden="1"/>
     <w:lsdException w:name="No Spacing" w:uiPriority="1" w:qFormat="1"/>
     <w:lsdException w:name="Light Shading" w:uiPriority="60"/>
@@ -5354,6 +5075,7 @@
     <w:lsdException w:name="Hashtag" w:semiHidden="1" w:unhideWhenUsed="1"/>
     <w:lsdException w:name="Unresolved Mention" w:semiHidden="1" w:unhideWhenUsed="1"/>
     <w:lsdException w:name="Smart Link" w:semiHidden="1" w:unhideWhenUsed="1"/>
+    <w:lsdException w:name="Smart Link Error" w:semiHidden="1" w:unhideWhenUsed="1"/>
   </w:latentStyles>
   <w:style w:type="paragraph" w:default="1" w:styleId="Normal">
     <w:name w:val="Normal"/>
@@ -6178,7 +5900,7 @@
 </file>
 
 <file path=customXml/itemProps1.xml><?xml version="1.0" encoding="utf-8"?>
-<ds:datastoreItem xmlns:ds="http://schemas.openxmlformats.org/officeDocument/2006/customXml" ds:itemID="{6EE02503-AF5C-461D-AC93-9DB60C17A6A0}">
+<ds:datastoreItem xmlns:ds="http://schemas.openxmlformats.org/officeDocument/2006/customXml" ds:itemID="{022352BD-9636-4F5E-8548-D44BDF2147DC}">
   <ds:schemaRefs>
     <ds:schemaRef ds:uri="http://schemas.openxmlformats.org/officeDocument/2006/bibliography"/>
   </ds:schemaRefs>

</xml_diff>